<commit_message>
Subir base de datos
</commit_message>
<xml_diff>
--- a/Comandos SQL.docx
+++ b/Comandos SQL.docx
@@ -279,8 +279,13 @@
       <w:pPr>
         <w:pStyle w:val="Sinespaciado"/>
       </w:pPr>
-      <w:r>
-        <w:t>show databases;</w:t>
+      <w:proofErr w:type="gramStart"/>
+      <w:r>
+        <w:t>show</w:t>
+      </w:r>
+      <w:proofErr w:type="gramEnd"/>
+      <w:r>
+        <w:t xml:space="preserve"> databases;</w:t>
       </w:r>
     </w:p>
     <w:p>
@@ -321,8 +326,13 @@
       <w:pPr>
         <w:pStyle w:val="Sinespaciado"/>
       </w:pPr>
-      <w:r>
-        <w:t>show tables;</w:t>
+      <w:proofErr w:type="gramStart"/>
+      <w:r>
+        <w:t>show</w:t>
+      </w:r>
+      <w:proofErr w:type="gramEnd"/>
+      <w:r>
+        <w:t xml:space="preserve"> tables;</w:t>
       </w:r>
     </w:p>
     <w:p>
@@ -372,7 +382,15 @@
         <w:pStyle w:val="Sinespaciado"/>
       </w:pPr>
       <w:r>
-        <w:t>select nom_tabla.atrib_1, nom_tabla.atrib_2 / *</w:t>
+        <w:t>select nom_</w:t>
+      </w:r>
+      <w:proofErr w:type="gramStart"/>
+      <w:r>
+        <w:t>tabla.atrib</w:t>
+      </w:r>
+      <w:proofErr w:type="gramEnd"/>
+      <w:r>
+        <w:t>_1, nom_tabla.atrib_2 / *</w:t>
       </w:r>
     </w:p>
     <w:p>
@@ -396,7 +414,15 @@
         <w:pStyle w:val="Sinespaciado"/>
       </w:pPr>
       <w:r>
-        <w:t>order by nom_tab.atrib_# desc;</w:t>
+        <w:t>order by nom_</w:t>
+      </w:r>
+      <w:proofErr w:type="gramStart"/>
+      <w:r>
+        <w:t>tab.atrib</w:t>
+      </w:r>
+      <w:proofErr w:type="gramEnd"/>
+      <w:r>
+        <w:t>_# desc;</w:t>
       </w:r>
     </w:p>
     <w:p>
@@ -410,7 +436,15 @@
       </w:pPr>
       <w:r>
         <w:lastRenderedPageBreak/>
-        <w:t>select nom_tabla.atrib_1, nom_tabla.atrib_2 / *</w:t>
+        <w:t>select nom_</w:t>
+      </w:r>
+      <w:proofErr w:type="gramStart"/>
+      <w:r>
+        <w:t>tabla.atrib</w:t>
+      </w:r>
+      <w:proofErr w:type="gramEnd"/>
+      <w:r>
+        <w:t>_1, nom_tabla.atrib_2 / *</w:t>
       </w:r>
     </w:p>
     <w:p>
@@ -442,7 +476,15 @@
         <w:pStyle w:val="Sinespaciado"/>
       </w:pPr>
       <w:r>
-        <w:t>where condicionesorder by nom_tab.atrib_# desc;</w:t>
+        <w:t>where condicionesorder by nom_</w:t>
+      </w:r>
+      <w:proofErr w:type="gramStart"/>
+      <w:r>
+        <w:t>tab.atrib</w:t>
+      </w:r>
+      <w:proofErr w:type="gramEnd"/>
+      <w:r>
+        <w:t>_# desc;</w:t>
       </w:r>
     </w:p>
     <w:p>
@@ -616,7 +658,15 @@
         <w:pStyle w:val="Sinespaciado"/>
       </w:pPr>
       <w:r>
-        <w:t>insert into nombretabla(atributo1,atributo2,etc) values(4,'pepe','2021-11-25 14:55:45');</w:t>
+        <w:t>insert into nombretabla(atributo</w:t>
+      </w:r>
+      <w:proofErr w:type="gramStart"/>
+      <w:r>
+        <w:t>1,atributo</w:t>
+      </w:r>
+      <w:proofErr w:type="gramEnd"/>
+      <w:r>
+        <w:t>2,etc) values(4,'pepe','2021-11-25 14:55:45');</w:t>
       </w:r>
     </w:p>
     <w:p>
@@ -695,7 +745,15 @@
         <w:pStyle w:val="Sinespaciado"/>
       </w:pPr>
       <w:r>
-        <w:t>set atributo1='',atributo2=</w:t>
+        <w:t>set atributo1='</w:t>
+      </w:r>
+      <w:proofErr w:type="gramStart"/>
+      <w:r>
+        <w:t>',atributo</w:t>
+      </w:r>
+      <w:proofErr w:type="gramEnd"/>
+      <w:r>
+        <w:t>2=</w:t>
       </w:r>
     </w:p>
     <w:p>
@@ -968,44 +1026,81 @@
         <w:pStyle w:val="Sinespaciado"/>
       </w:pPr>
       <w:r>
-        <w:t>add constraint columna check (columna in (condicion1,condicion2));</w:t>
-      </w:r>
-    </w:p>
-    <w:p>
-      <w:pPr>
-        <w:pStyle w:val="Sinespaciado"/>
-      </w:pPr>
-    </w:p>
-    <w:p>
-      <w:pPr>
-        <w:pStyle w:val="Sinespaciado"/>
-      </w:pPr>
-      <w:r>
-        <w:t>create table usuarios(</w:t>
-      </w:r>
-    </w:p>
-    <w:p>
-      <w:pPr>
-        <w:pStyle w:val="Sinespaciado"/>
-      </w:pPr>
-      <w:r>
-        <w:t xml:space="preserve">  nombre varchar(20),</w:t>
-      </w:r>
-    </w:p>
-    <w:p>
-      <w:pPr>
-        <w:pStyle w:val="Sinespaciado"/>
-      </w:pPr>
-      <w:r>
-        <w:t xml:space="preserve">  clave varchar(10),</w:t>
-      </w:r>
-    </w:p>
-    <w:p>
-      <w:pPr>
-        <w:pStyle w:val="Sinespaciado"/>
-      </w:pPr>
-      <w:r>
-        <w:t xml:space="preserve">  edad int not null check(edad;=18)</w:t>
+        <w:t>add constraint columna check (columna in (condicion</w:t>
+      </w:r>
+      <w:proofErr w:type="gramStart"/>
+      <w:r>
+        <w:t>1,condicion</w:t>
+      </w:r>
+      <w:proofErr w:type="gramEnd"/>
+      <w:r>
+        <w:t>2));</w:t>
+      </w:r>
+    </w:p>
+    <w:p>
+      <w:pPr>
+        <w:pStyle w:val="Sinespaciado"/>
+      </w:pPr>
+    </w:p>
+    <w:p>
+      <w:pPr>
+        <w:pStyle w:val="Sinespaciado"/>
+      </w:pPr>
+      <w:r>
+        <w:t xml:space="preserve">create table </w:t>
+      </w:r>
+      <w:proofErr w:type="gramStart"/>
+      <w:r>
+        <w:t>usuarios(</w:t>
+      </w:r>
+      <w:proofErr w:type="gramEnd"/>
+    </w:p>
+    <w:p>
+      <w:pPr>
+        <w:pStyle w:val="Sinespaciado"/>
+      </w:pPr>
+      <w:r>
+        <w:t xml:space="preserve">  nombre </w:t>
+      </w:r>
+      <w:proofErr w:type="gramStart"/>
+      <w:r>
+        <w:t>varchar(</w:t>
+      </w:r>
+      <w:proofErr w:type="gramEnd"/>
+      <w:r>
+        <w:t>20),</w:t>
+      </w:r>
+    </w:p>
+    <w:p>
+      <w:pPr>
+        <w:pStyle w:val="Sinespaciado"/>
+      </w:pPr>
+      <w:r>
+        <w:t xml:space="preserve">  clave </w:t>
+      </w:r>
+      <w:proofErr w:type="gramStart"/>
+      <w:r>
+        <w:t>varchar(</w:t>
+      </w:r>
+      <w:proofErr w:type="gramEnd"/>
+      <w:r>
+        <w:t>10),</w:t>
+      </w:r>
+    </w:p>
+    <w:p>
+      <w:pPr>
+        <w:pStyle w:val="Sinespaciado"/>
+      </w:pPr>
+      <w:r>
+        <w:t xml:space="preserve">  edad int not null check(</w:t>
+      </w:r>
+      <w:proofErr w:type="gramStart"/>
+      <w:r>
+        <w:t>edad;=</w:t>
+      </w:r>
+      <w:proofErr w:type="gramEnd"/>
+      <w:r>
+        <w:t>18)</w:t>
       </w:r>
     </w:p>
     <w:p>
@@ -1026,23 +1121,44 @@
         <w:pStyle w:val="Sinespaciado"/>
       </w:pPr>
       <w:r>
-        <w:t>create table usuarios(</w:t>
-      </w:r>
-    </w:p>
-    <w:p>
-      <w:pPr>
-        <w:pStyle w:val="Sinespaciado"/>
-      </w:pPr>
-      <w:r>
-        <w:t xml:space="preserve">  nombre varchar(20),</w:t>
-      </w:r>
-    </w:p>
-    <w:p>
-      <w:pPr>
-        <w:pStyle w:val="Sinespaciado"/>
-      </w:pPr>
-      <w:r>
-        <w:t xml:space="preserve">  clave varchar(10),</w:t>
+        <w:t xml:space="preserve">create table </w:t>
+      </w:r>
+      <w:proofErr w:type="gramStart"/>
+      <w:r>
+        <w:t>usuarios(</w:t>
+      </w:r>
+      <w:proofErr w:type="gramEnd"/>
+    </w:p>
+    <w:p>
+      <w:pPr>
+        <w:pStyle w:val="Sinespaciado"/>
+      </w:pPr>
+      <w:r>
+        <w:t xml:space="preserve">  nombre </w:t>
+      </w:r>
+      <w:proofErr w:type="gramStart"/>
+      <w:r>
+        <w:t>varchar(</w:t>
+      </w:r>
+      <w:proofErr w:type="gramEnd"/>
+      <w:r>
+        <w:t>20),</w:t>
+      </w:r>
+    </w:p>
+    <w:p>
+      <w:pPr>
+        <w:pStyle w:val="Sinespaciado"/>
+      </w:pPr>
+      <w:r>
+        <w:t xml:space="preserve">  clave </w:t>
+      </w:r>
+      <w:proofErr w:type="gramStart"/>
+      <w:r>
+        <w:t>varchar(</w:t>
+      </w:r>
+      <w:proofErr w:type="gramEnd"/>
+      <w:r>
+        <w:t>10),</w:t>
       </w:r>
     </w:p>
     <w:p>
@@ -1066,7 +1182,15 @@
         <w:pStyle w:val="Sinespaciado"/>
       </w:pPr>
       <w:r>
-        <w:t>(edad;=18)</w:t>
+        <w:t>(</w:t>
+      </w:r>
+      <w:proofErr w:type="gramStart"/>
+      <w:r>
+        <w:t>edad;=</w:t>
+      </w:r>
+      <w:proofErr w:type="gramEnd"/>
+      <w:r>
+        <w:t>18)</w:t>
       </w:r>
     </w:p>
     <w:p>
@@ -1128,36 +1252,65 @@
         <w:pStyle w:val="Sinespaciado"/>
       </w:pPr>
       <w:r>
-        <w:t>primary key (CAMPO,...);</w:t>
-      </w:r>
-    </w:p>
-    <w:p>
-      <w:pPr>
-        <w:pStyle w:val="Sinespaciado"/>
-      </w:pPr>
-    </w:p>
-    <w:p>
-      <w:pPr>
-        <w:pStyle w:val="Sinespaciado"/>
-      </w:pPr>
-      <w:r>
-        <w:t>create table usuarios(</w:t>
-      </w:r>
-    </w:p>
-    <w:p>
-      <w:pPr>
-        <w:pStyle w:val="Sinespaciado"/>
-      </w:pPr>
-      <w:r>
-        <w:t xml:space="preserve">  nombre varchar(20),</w:t>
-      </w:r>
-    </w:p>
-    <w:p>
-      <w:pPr>
-        <w:pStyle w:val="Sinespaciado"/>
-      </w:pPr>
-      <w:r>
-        <w:t xml:space="preserve">  clave varchar(10),</w:t>
+        <w:t>primary key (</w:t>
+      </w:r>
+      <w:proofErr w:type="gramStart"/>
+      <w:r>
+        <w:t>CAMPO,...</w:t>
+      </w:r>
+      <w:proofErr w:type="gramEnd"/>
+      <w:r>
+        <w:t>);</w:t>
+      </w:r>
+    </w:p>
+    <w:p>
+      <w:pPr>
+        <w:pStyle w:val="Sinespaciado"/>
+      </w:pPr>
+    </w:p>
+    <w:p>
+      <w:pPr>
+        <w:pStyle w:val="Sinespaciado"/>
+      </w:pPr>
+      <w:r>
+        <w:t xml:space="preserve">create table </w:t>
+      </w:r>
+      <w:proofErr w:type="gramStart"/>
+      <w:r>
+        <w:t>usuarios(</w:t>
+      </w:r>
+      <w:proofErr w:type="gramEnd"/>
+    </w:p>
+    <w:p>
+      <w:pPr>
+        <w:pStyle w:val="Sinespaciado"/>
+      </w:pPr>
+      <w:r>
+        <w:t xml:space="preserve">  nombre </w:t>
+      </w:r>
+      <w:proofErr w:type="gramStart"/>
+      <w:r>
+        <w:t>varchar(</w:t>
+      </w:r>
+      <w:proofErr w:type="gramEnd"/>
+      <w:r>
+        <w:t>20),</w:t>
+      </w:r>
+    </w:p>
+    <w:p>
+      <w:pPr>
+        <w:pStyle w:val="Sinespaciado"/>
+      </w:pPr>
+      <w:r>
+        <w:t xml:space="preserve">  clave </w:t>
+      </w:r>
+      <w:proofErr w:type="gramStart"/>
+      <w:r>
+        <w:t>varchar(</w:t>
+      </w:r>
+      <w:proofErr w:type="gramEnd"/>
+      <w:r>
+        <w:t>10),</w:t>
       </w:r>
     </w:p>
     <w:p>
@@ -1251,7 +1404,15 @@
         <w:pStyle w:val="Sinespaciado"/>
       </w:pPr>
       <w:r>
-        <w:t xml:space="preserve">create or replace function insert_trigger() returns trigger </w:t>
+        <w:t>create or replace function insert_</w:t>
+      </w:r>
+      <w:proofErr w:type="gramStart"/>
+      <w:r>
+        <w:t>trigger(</w:t>
+      </w:r>
+      <w:proofErr w:type="gramEnd"/>
+      <w:r>
+        <w:t xml:space="preserve">) returns trigger </w:t>
       </w:r>
     </w:p>
     <w:p>
@@ -1278,15 +1439,31 @@
         <w:pStyle w:val="Sinespaciado"/>
       </w:pPr>
       <w:r>
-        <w:t>usuario varchar(45) := null;</w:t>
-      </w:r>
-    </w:p>
-    <w:p>
-      <w:pPr>
-        <w:pStyle w:val="Sinespaciado"/>
-      </w:pPr>
-      <w:r>
-        <w:t>fecha date := null;</w:t>
+        <w:t xml:space="preserve">usuario </w:t>
+      </w:r>
+      <w:proofErr w:type="gramStart"/>
+      <w:r>
+        <w:t>varchar(</w:t>
+      </w:r>
+      <w:proofErr w:type="gramEnd"/>
+      <w:r>
+        <w:t>45) := null;</w:t>
+      </w:r>
+    </w:p>
+    <w:p>
+      <w:pPr>
+        <w:pStyle w:val="Sinespaciado"/>
+      </w:pPr>
+      <w:r>
+        <w:t xml:space="preserve">fecha </w:t>
+      </w:r>
+      <w:proofErr w:type="gramStart"/>
+      <w:r>
+        <w:t>date :</w:t>
+      </w:r>
+      <w:proofErr w:type="gramEnd"/>
+      <w:r>
+        <w:t>= null;</w:t>
       </w:r>
     </w:p>
     <w:p>
@@ -1302,7 +1479,15 @@
         <w:pStyle w:val="Sinespaciado"/>
       </w:pPr>
       <w:r>
-        <w:t>fecha = (select now());</w:t>
+        <w:t xml:space="preserve">fecha = (select </w:t>
+      </w:r>
+      <w:proofErr w:type="gramStart"/>
+      <w:r>
+        <w:t>now(</w:t>
+      </w:r>
+      <w:proofErr w:type="gramEnd"/>
+      <w:r>
+        <w:t>));</w:t>
       </w:r>
     </w:p>
     <w:p>
@@ -1337,7 +1522,15 @@
         <w:pStyle w:val="Sinespaciado"/>
       </w:pPr>
       <w:r>
-        <w:t>(new.valor1,new.valor2,new.operacion,new.total, usuario, fecha);</w:t>
+        <w:t>(</w:t>
+      </w:r>
+      <w:proofErr w:type="gramStart"/>
+      <w:r>
+        <w:t>new.valor</w:t>
+      </w:r>
+      <w:proofErr w:type="gramEnd"/>
+      <w:r>
+        <w:t>1,new.valor2,new.operacion,new.total, usuario, fecha);</w:t>
       </w:r>
     </w:p>
     <w:p>
@@ -1406,7 +1599,15 @@
         <w:pStyle w:val="Sinespaciado"/>
       </w:pPr>
       <w:r>
-        <w:t>execute procedure insert_trigger();</w:t>
+        <w:t>execute procedure insert_</w:t>
+      </w:r>
+      <w:proofErr w:type="gramStart"/>
+      <w:r>
+        <w:t>trigger(</w:t>
+      </w:r>
+      <w:proofErr w:type="gramEnd"/>
+      <w:r>
+        <w:t>);</w:t>
       </w:r>
     </w:p>
     <w:p>
@@ -1447,47 +1648,95 @@
         <w:pStyle w:val="Sinespaciado"/>
       </w:pPr>
       <w:r>
-        <w:t>if new.operacion = 1 then</w:t>
-      </w:r>
-    </w:p>
-    <w:p>
-      <w:pPr>
-        <w:pStyle w:val="Sinespaciado"/>
-      </w:pPr>
-      <w:r>
-        <w:t xml:space="preserve">        new.total = new.valor1 + new.valor2;</w:t>
-      </w:r>
-    </w:p>
-    <w:p>
-      <w:pPr>
-        <w:pStyle w:val="Sinespaciado"/>
-      </w:pPr>
-      <w:r>
-        <w:t xml:space="preserve">    elsif new.operacion = 2 then</w:t>
-      </w:r>
-    </w:p>
-    <w:p>
-      <w:pPr>
-        <w:pStyle w:val="Sinespaciado"/>
-      </w:pPr>
-      <w:r>
-        <w:t xml:space="preserve">        new.total = new.valor1 - new.valor2;</w:t>
-      </w:r>
-    </w:p>
-    <w:p>
-      <w:pPr>
-        <w:pStyle w:val="Sinespaciado"/>
-      </w:pPr>
-      <w:r>
-        <w:t xml:space="preserve">    elsif new.operacion = 3 then</w:t>
-      </w:r>
-    </w:p>
-    <w:p>
-      <w:pPr>
-        <w:pStyle w:val="Sinespaciado"/>
-      </w:pPr>
-      <w:r>
-        <w:t xml:space="preserve">        new.total = new.valor1 * new.valor2;</w:t>
+        <w:t xml:space="preserve">if </w:t>
+      </w:r>
+      <w:proofErr w:type="gramStart"/>
+      <w:r>
+        <w:t>new.operacion</w:t>
+      </w:r>
+      <w:proofErr w:type="gramEnd"/>
+      <w:r>
+        <w:t xml:space="preserve"> = 1 then</w:t>
+      </w:r>
+    </w:p>
+    <w:p>
+      <w:pPr>
+        <w:pStyle w:val="Sinespaciado"/>
+      </w:pPr>
+      <w:r>
+        <w:t xml:space="preserve">        </w:t>
+      </w:r>
+      <w:proofErr w:type="gramStart"/>
+      <w:r>
+        <w:t>new.total</w:t>
+      </w:r>
+      <w:proofErr w:type="gramEnd"/>
+      <w:r>
+        <w:t xml:space="preserve"> = new.valor1 + new.valor2;</w:t>
+      </w:r>
+    </w:p>
+    <w:p>
+      <w:pPr>
+        <w:pStyle w:val="Sinespaciado"/>
+      </w:pPr>
+      <w:r>
+        <w:t xml:space="preserve">    elsif </w:t>
+      </w:r>
+      <w:proofErr w:type="gramStart"/>
+      <w:r>
+        <w:t>new.operacion</w:t>
+      </w:r>
+      <w:proofErr w:type="gramEnd"/>
+      <w:r>
+        <w:t xml:space="preserve"> = 2 then</w:t>
+      </w:r>
+    </w:p>
+    <w:p>
+      <w:pPr>
+        <w:pStyle w:val="Sinespaciado"/>
+      </w:pPr>
+      <w:r>
+        <w:t xml:space="preserve">        </w:t>
+      </w:r>
+      <w:proofErr w:type="gramStart"/>
+      <w:r>
+        <w:t>new.total</w:t>
+      </w:r>
+      <w:proofErr w:type="gramEnd"/>
+      <w:r>
+        <w:t xml:space="preserve"> = new.valor1 - new.valor2;</w:t>
+      </w:r>
+    </w:p>
+    <w:p>
+      <w:pPr>
+        <w:pStyle w:val="Sinespaciado"/>
+      </w:pPr>
+      <w:r>
+        <w:t xml:space="preserve">    elsif </w:t>
+      </w:r>
+      <w:proofErr w:type="gramStart"/>
+      <w:r>
+        <w:t>new.operacion</w:t>
+      </w:r>
+      <w:proofErr w:type="gramEnd"/>
+      <w:r>
+        <w:t xml:space="preserve"> = 3 then</w:t>
+      </w:r>
+    </w:p>
+    <w:p>
+      <w:pPr>
+        <w:pStyle w:val="Sinespaciado"/>
+      </w:pPr>
+      <w:r>
+        <w:t xml:space="preserve">        </w:t>
+      </w:r>
+      <w:proofErr w:type="gramStart"/>
+      <w:r>
+        <w:t>new.total</w:t>
+      </w:r>
+      <w:proofErr w:type="gramEnd"/>
+      <w:r>
+        <w:t xml:space="preserve"> = new.valor1 * new.valor2;</w:t>
       </w:r>
     </w:p>
     <w:p>
@@ -1503,7 +1752,15 @@
         <w:pStyle w:val="Sinespaciado"/>
       </w:pPr>
       <w:r>
-        <w:t xml:space="preserve">        new.total = new.valor1 / new.valor2;</w:t>
+        <w:t xml:space="preserve">        </w:t>
+      </w:r>
+      <w:proofErr w:type="gramStart"/>
+      <w:r>
+        <w:t>new.total</w:t>
+      </w:r>
+      <w:proofErr w:type="gramEnd"/>
+      <w:r>
+        <w:t xml:space="preserve"> = new.valor1 / new.valor2;</w:t>
       </w:r>
     </w:p>
     <w:p>
@@ -1556,47 +1813,95 @@
         <w:pStyle w:val="Sinespaciado"/>
       </w:pPr>
       <w:r>
-        <w:t xml:space="preserve">        when new.operacion = 1 then</w:t>
-      </w:r>
-    </w:p>
-    <w:p>
-      <w:pPr>
-        <w:pStyle w:val="Sinespaciado"/>
-      </w:pPr>
-      <w:r>
-        <w:t xml:space="preserve">            new.total = new.valor1 + new.valor2;</w:t>
-      </w:r>
-    </w:p>
-    <w:p>
-      <w:pPr>
-        <w:pStyle w:val="Sinespaciado"/>
-      </w:pPr>
-      <w:r>
-        <w:t xml:space="preserve">        when new.operacion = 2 then</w:t>
-      </w:r>
-    </w:p>
-    <w:p>
-      <w:pPr>
-        <w:pStyle w:val="Sinespaciado"/>
-      </w:pPr>
-      <w:r>
-        <w:t xml:space="preserve">            new.total = new.valor1 - new.valor2;</w:t>
-      </w:r>
-    </w:p>
-    <w:p>
-      <w:pPr>
-        <w:pStyle w:val="Sinespaciado"/>
-      </w:pPr>
-      <w:r>
-        <w:t xml:space="preserve">        when new.operacion = 3 then</w:t>
-      </w:r>
-    </w:p>
-    <w:p>
-      <w:pPr>
-        <w:pStyle w:val="Sinespaciado"/>
-      </w:pPr>
-      <w:r>
-        <w:t xml:space="preserve">            new.total = new.valor1 * new.valor2;</w:t>
+        <w:t xml:space="preserve">        when </w:t>
+      </w:r>
+      <w:proofErr w:type="gramStart"/>
+      <w:r>
+        <w:t>new.operacion</w:t>
+      </w:r>
+      <w:proofErr w:type="gramEnd"/>
+      <w:r>
+        <w:t xml:space="preserve"> = 1 then</w:t>
+      </w:r>
+    </w:p>
+    <w:p>
+      <w:pPr>
+        <w:pStyle w:val="Sinespaciado"/>
+      </w:pPr>
+      <w:r>
+        <w:t xml:space="preserve">            </w:t>
+      </w:r>
+      <w:proofErr w:type="gramStart"/>
+      <w:r>
+        <w:t>new.total</w:t>
+      </w:r>
+      <w:proofErr w:type="gramEnd"/>
+      <w:r>
+        <w:t xml:space="preserve"> = new.valor1 + new.valor2;</w:t>
+      </w:r>
+    </w:p>
+    <w:p>
+      <w:pPr>
+        <w:pStyle w:val="Sinespaciado"/>
+      </w:pPr>
+      <w:r>
+        <w:t xml:space="preserve">        when </w:t>
+      </w:r>
+      <w:proofErr w:type="gramStart"/>
+      <w:r>
+        <w:t>new.operacion</w:t>
+      </w:r>
+      <w:proofErr w:type="gramEnd"/>
+      <w:r>
+        <w:t xml:space="preserve"> = 2 then</w:t>
+      </w:r>
+    </w:p>
+    <w:p>
+      <w:pPr>
+        <w:pStyle w:val="Sinespaciado"/>
+      </w:pPr>
+      <w:r>
+        <w:t xml:space="preserve">            </w:t>
+      </w:r>
+      <w:proofErr w:type="gramStart"/>
+      <w:r>
+        <w:t>new.total</w:t>
+      </w:r>
+      <w:proofErr w:type="gramEnd"/>
+      <w:r>
+        <w:t xml:space="preserve"> = new.valor1 - new.valor2;</w:t>
+      </w:r>
+    </w:p>
+    <w:p>
+      <w:pPr>
+        <w:pStyle w:val="Sinespaciado"/>
+      </w:pPr>
+      <w:r>
+        <w:t xml:space="preserve">        when </w:t>
+      </w:r>
+      <w:proofErr w:type="gramStart"/>
+      <w:r>
+        <w:t>new.operacion</w:t>
+      </w:r>
+      <w:proofErr w:type="gramEnd"/>
+      <w:r>
+        <w:t xml:space="preserve"> = 3 then</w:t>
+      </w:r>
+    </w:p>
+    <w:p>
+      <w:pPr>
+        <w:pStyle w:val="Sinespaciado"/>
+      </w:pPr>
+      <w:r>
+        <w:t xml:space="preserve">            </w:t>
+      </w:r>
+      <w:proofErr w:type="gramStart"/>
+      <w:r>
+        <w:t>new.total</w:t>
+      </w:r>
+      <w:proofErr w:type="gramEnd"/>
+      <w:r>
+        <w:t xml:space="preserve"> = new.valor1 * new.valor2;</w:t>
       </w:r>
     </w:p>
     <w:p>
@@ -1612,7 +1917,15 @@
         <w:pStyle w:val="Sinespaciado"/>
       </w:pPr>
       <w:r>
-        <w:t xml:space="preserve">            new.total = new.valor1 / new.valor2;</w:t>
+        <w:t xml:space="preserve">            </w:t>
+      </w:r>
+      <w:proofErr w:type="gramStart"/>
+      <w:r>
+        <w:t>new.total</w:t>
+      </w:r>
+      <w:proofErr w:type="gramEnd"/>
+      <w:r>
+        <w:t xml:space="preserve"> = new.valor1 / new.valor2;</w:t>
       </w:r>
     </w:p>
     <w:p>
@@ -1715,10 +2028,12 @@
         <w:t xml:space="preserve">privilegios </w:t>
       </w:r>
       <w:proofErr w:type="spellStart"/>
+      <w:proofErr w:type="gramStart"/>
       <w:r>
         <w:t>password</w:t>
       </w:r>
       <w:proofErr w:type="spellEnd"/>
+      <w:proofErr w:type="gramEnd"/>
       <w:r>
         <w:t xml:space="preserve"> 'supervisor';</w:t>
       </w:r>
@@ -1899,12 +2214,17 @@
         <w:t xml:space="preserve"> TO </w:t>
       </w:r>
       <w:proofErr w:type="spellStart"/>
+      <w:proofErr w:type="gramStart"/>
       <w:r>
         <w:t>postgres</w:t>
       </w:r>
       <w:proofErr w:type="spellEnd"/>
       <w:r>
-        <w:t xml:space="preserve">;  -- </w:t>
+        <w:t>;  --</w:t>
+      </w:r>
+      <w:proofErr w:type="gramEnd"/>
+      <w:r>
+        <w:t xml:space="preserve"> </w:t>
       </w:r>
       <w:proofErr w:type="spellStart"/>
       <w:r>
@@ -2203,6 +2523,1723 @@
       </w:pPr>
       <w:r>
         <w:t>VALID UNTIL. Expiración de usuarios.</w:t>
+      </w:r>
+    </w:p>
+    <w:p>
+      <w:pPr>
+        <w:pStyle w:val="Sinespaciado"/>
+      </w:pPr>
+    </w:p>
+    <w:p>
+      <w:pPr>
+        <w:pStyle w:val="Sinespaciado"/>
+        <w:rPr>
+          <w:b/>
+          <w:bCs/>
+        </w:rPr>
+      </w:pPr>
+      <w:r>
+        <w:t xml:space="preserve">-- </w:t>
+      </w:r>
+      <w:r>
+        <w:rPr>
+          <w:b/>
+          <w:bCs/>
+        </w:rPr>
+        <w:t>Conectar bases de datos</w:t>
+      </w:r>
+    </w:p>
+    <w:p>
+      <w:pPr>
+        <w:pStyle w:val="Sinespaciado"/>
+        <w:rPr>
+          <w:b/>
+          <w:bCs/>
+        </w:rPr>
+      </w:pPr>
+    </w:p>
+    <w:p>
+      <w:pPr>
+        <w:pStyle w:val="Sinespaciado"/>
+        <w:rPr>
+          <w:lang w:eastAsia="es-419"/>
+        </w:rPr>
+      </w:pPr>
+      <w:r>
+        <w:rPr>
+          <w:lang w:eastAsia="es-419"/>
+        </w:rPr>
+        <w:t>Cómo usar FDW para conectar dos bases de datos PostgreSQL remotas</w:t>
+      </w:r>
+    </w:p>
+    <w:p>
+      <w:pPr>
+        <w:pStyle w:val="Sinespaciado"/>
+      </w:pPr>
+    </w:p>
+    <w:p>
+      <w:pPr>
+        <w:pStyle w:val="Sinespaciado"/>
+      </w:pPr>
+      <w:r>
+        <w:lastRenderedPageBreak/>
+        <w:t xml:space="preserve">Habilitamos la extensión </w:t>
+      </w:r>
+      <w:proofErr w:type="spellStart"/>
+      <w:r>
+        <w:t>fwd</w:t>
+      </w:r>
+      <w:proofErr w:type="spellEnd"/>
+      <w:r>
+        <w:t> en la base de datos desde la que queremos acceder (en nuestro caso la local) y creamos opcionalmente un nuevo esquema para tenerlo todo más organizado:</w:t>
+      </w:r>
+    </w:p>
+    <w:p>
+      <w:pPr>
+        <w:shd w:val="clear" w:color="auto" w:fill="2B2B2B"/>
+        <w:tabs>
+          <w:tab w:val="left" w:pos="916"/>
+          <w:tab w:val="left" w:pos="1832"/>
+          <w:tab w:val="left" w:pos="2748"/>
+          <w:tab w:val="left" w:pos="3664"/>
+          <w:tab w:val="left" w:pos="4580"/>
+          <w:tab w:val="left" w:pos="5496"/>
+          <w:tab w:val="left" w:pos="6412"/>
+          <w:tab w:val="left" w:pos="7328"/>
+          <w:tab w:val="left" w:pos="8244"/>
+          <w:tab w:val="left" w:pos="9160"/>
+          <w:tab w:val="left" w:pos="10076"/>
+          <w:tab w:val="left" w:pos="10992"/>
+          <w:tab w:val="left" w:pos="11908"/>
+          <w:tab w:val="left" w:pos="12824"/>
+          <w:tab w:val="left" w:pos="13740"/>
+          <w:tab w:val="left" w:pos="14656"/>
+        </w:tabs>
+        <w:spacing w:before="120" w:after="120" w:line="240" w:lineRule="auto"/>
+        <w:rPr>
+          <w:rFonts w:ascii="Consolas" w:eastAsia="Times New Roman" w:hAnsi="Consolas" w:cs="Courier New"/>
+          <w:color w:val="F8F8F2"/>
+          <w:sz w:val="27"/>
+          <w:szCs w:val="27"/>
+          <w:bdr w:val="none" w:sz="0" w:space="0" w:color="auto" w:frame="1"/>
+          <w:lang w:eastAsia="es-419"/>
+        </w:rPr>
+      </w:pPr>
+      <w:r>
+        <w:rPr>
+          <w:rFonts w:ascii="Consolas" w:eastAsia="Times New Roman" w:hAnsi="Consolas" w:cs="Courier New"/>
+          <w:color w:val="00E0E0"/>
+          <w:sz w:val="27"/>
+          <w:szCs w:val="27"/>
+          <w:bdr w:val="none" w:sz="0" w:space="0" w:color="auto" w:frame="1"/>
+          <w:lang w:eastAsia="es-419"/>
+        </w:rPr>
+        <w:t>CREATE</w:t>
+      </w:r>
+      <w:r>
+        <w:rPr>
+          <w:rFonts w:ascii="Consolas" w:eastAsia="Times New Roman" w:hAnsi="Consolas" w:cs="Courier New"/>
+          <w:color w:val="F8F8F2"/>
+          <w:sz w:val="27"/>
+          <w:szCs w:val="27"/>
+          <w:bdr w:val="none" w:sz="0" w:space="0" w:color="auto" w:frame="1"/>
+          <w:lang w:eastAsia="es-419"/>
+        </w:rPr>
+        <w:t xml:space="preserve"> EXTENSION </w:t>
+      </w:r>
+      <w:proofErr w:type="spellStart"/>
+      <w:r>
+        <w:rPr>
+          <w:rFonts w:ascii="Consolas" w:eastAsia="Times New Roman" w:hAnsi="Consolas" w:cs="Courier New"/>
+          <w:color w:val="F8F8F2"/>
+          <w:sz w:val="27"/>
+          <w:szCs w:val="27"/>
+          <w:bdr w:val="none" w:sz="0" w:space="0" w:color="auto" w:frame="1"/>
+          <w:lang w:eastAsia="es-419"/>
+        </w:rPr>
+        <w:t>postgres_fdw</w:t>
+      </w:r>
+      <w:proofErr w:type="spellEnd"/>
+      <w:r>
+        <w:rPr>
+          <w:rFonts w:ascii="Consolas" w:eastAsia="Times New Roman" w:hAnsi="Consolas" w:cs="Courier New"/>
+          <w:color w:val="FEFEFE"/>
+          <w:sz w:val="27"/>
+          <w:szCs w:val="27"/>
+          <w:bdr w:val="none" w:sz="0" w:space="0" w:color="auto" w:frame="1"/>
+          <w:lang w:eastAsia="es-419"/>
+        </w:rPr>
+        <w:t>;</w:t>
+      </w:r>
+    </w:p>
+    <w:p>
+      <w:pPr>
+        <w:shd w:val="clear" w:color="auto" w:fill="2B2B2B"/>
+        <w:tabs>
+          <w:tab w:val="left" w:pos="916"/>
+          <w:tab w:val="left" w:pos="1832"/>
+          <w:tab w:val="left" w:pos="2748"/>
+          <w:tab w:val="left" w:pos="3664"/>
+          <w:tab w:val="left" w:pos="4580"/>
+          <w:tab w:val="left" w:pos="5496"/>
+          <w:tab w:val="left" w:pos="6412"/>
+          <w:tab w:val="left" w:pos="7328"/>
+          <w:tab w:val="left" w:pos="8244"/>
+          <w:tab w:val="left" w:pos="9160"/>
+          <w:tab w:val="left" w:pos="10076"/>
+          <w:tab w:val="left" w:pos="10992"/>
+          <w:tab w:val="left" w:pos="11908"/>
+          <w:tab w:val="left" w:pos="12824"/>
+          <w:tab w:val="left" w:pos="13740"/>
+          <w:tab w:val="left" w:pos="14656"/>
+        </w:tabs>
+        <w:spacing w:before="120" w:after="120" w:line="240" w:lineRule="auto"/>
+        <w:rPr>
+          <w:rFonts w:ascii="Consolas" w:eastAsia="Times New Roman" w:hAnsi="Consolas" w:cs="Courier New"/>
+          <w:color w:val="F8F8F2"/>
+          <w:sz w:val="27"/>
+          <w:szCs w:val="27"/>
+          <w:lang w:eastAsia="es-419"/>
+        </w:rPr>
+      </w:pPr>
+      <w:r>
+        <w:rPr>
+          <w:rFonts w:ascii="Consolas" w:eastAsia="Times New Roman" w:hAnsi="Consolas" w:cs="Courier New"/>
+          <w:color w:val="F8F8F2"/>
+          <w:sz w:val="27"/>
+          <w:szCs w:val="27"/>
+          <w:bdr w:val="none" w:sz="0" w:space="0" w:color="auto" w:frame="1"/>
+          <w:lang w:eastAsia="es-419"/>
+        </w:rPr>
+        <w:t xml:space="preserve"> </w:t>
+      </w:r>
+      <w:r>
+        <w:rPr>
+          <w:rFonts w:ascii="Consolas" w:eastAsia="Times New Roman" w:hAnsi="Consolas" w:cs="Courier New"/>
+          <w:color w:val="00E0E0"/>
+          <w:sz w:val="27"/>
+          <w:szCs w:val="27"/>
+          <w:bdr w:val="none" w:sz="0" w:space="0" w:color="auto" w:frame="1"/>
+          <w:lang w:eastAsia="es-419"/>
+        </w:rPr>
+        <w:t>CREATE</w:t>
+      </w:r>
+      <w:r>
+        <w:rPr>
+          <w:rFonts w:ascii="Consolas" w:eastAsia="Times New Roman" w:hAnsi="Consolas" w:cs="Courier New"/>
+          <w:color w:val="F8F8F2"/>
+          <w:sz w:val="27"/>
+          <w:szCs w:val="27"/>
+          <w:bdr w:val="none" w:sz="0" w:space="0" w:color="auto" w:frame="1"/>
+          <w:lang w:eastAsia="es-419"/>
+        </w:rPr>
+        <w:t xml:space="preserve"> </w:t>
+      </w:r>
+      <w:r>
+        <w:rPr>
+          <w:rFonts w:ascii="Consolas" w:eastAsia="Times New Roman" w:hAnsi="Consolas" w:cs="Courier New"/>
+          <w:color w:val="00E0E0"/>
+          <w:sz w:val="27"/>
+          <w:szCs w:val="27"/>
+          <w:bdr w:val="none" w:sz="0" w:space="0" w:color="auto" w:frame="1"/>
+          <w:lang w:eastAsia="es-419"/>
+        </w:rPr>
+        <w:t>SCHEMA</w:t>
+      </w:r>
+      <w:r>
+        <w:rPr>
+          <w:rFonts w:ascii="Consolas" w:eastAsia="Times New Roman" w:hAnsi="Consolas" w:cs="Courier New"/>
+          <w:color w:val="F8F8F2"/>
+          <w:sz w:val="27"/>
+          <w:szCs w:val="27"/>
+          <w:bdr w:val="none" w:sz="0" w:space="0" w:color="auto" w:frame="1"/>
+          <w:lang w:eastAsia="es-419"/>
+        </w:rPr>
+        <w:t xml:space="preserve"> </w:t>
+      </w:r>
+      <w:proofErr w:type="spellStart"/>
+      <w:r>
+        <w:rPr>
+          <w:rFonts w:ascii="Consolas" w:eastAsia="Times New Roman" w:hAnsi="Consolas" w:cs="Courier New"/>
+          <w:color w:val="F8F8F2"/>
+          <w:sz w:val="27"/>
+          <w:szCs w:val="27"/>
+          <w:bdr w:val="none" w:sz="0" w:space="0" w:color="auto" w:frame="1"/>
+          <w:lang w:eastAsia="es-419"/>
+        </w:rPr>
+        <w:t>esquema_destino</w:t>
+      </w:r>
+      <w:proofErr w:type="spellEnd"/>
+      <w:r>
+        <w:rPr>
+          <w:rFonts w:ascii="Consolas" w:eastAsia="Times New Roman" w:hAnsi="Consolas" w:cs="Courier New"/>
+          <w:color w:val="FEFEFE"/>
+          <w:sz w:val="27"/>
+          <w:szCs w:val="27"/>
+          <w:bdr w:val="none" w:sz="0" w:space="0" w:color="auto" w:frame="1"/>
+          <w:lang w:eastAsia="es-419"/>
+        </w:rPr>
+        <w:t>;</w:t>
+      </w:r>
+    </w:p>
+    <w:p>
+      <w:pPr>
+        <w:pStyle w:val="Sinespaciado"/>
+      </w:pPr>
+    </w:p>
+    <w:p>
+      <w:pPr>
+        <w:pStyle w:val="Sinespaciado"/>
+      </w:pPr>
+      <w:r>
+        <w:t>Opcionalmente nos aseguramos de eliminar la configuración al servidor remoto si ya la tuviésemos creada previamente.</w:t>
+      </w:r>
+    </w:p>
+    <w:p>
+      <w:pPr>
+        <w:shd w:val="clear" w:color="auto" w:fill="2B2B2B"/>
+        <w:tabs>
+          <w:tab w:val="left" w:pos="916"/>
+          <w:tab w:val="left" w:pos="1832"/>
+          <w:tab w:val="left" w:pos="2748"/>
+          <w:tab w:val="left" w:pos="3664"/>
+          <w:tab w:val="left" w:pos="4580"/>
+          <w:tab w:val="left" w:pos="5496"/>
+          <w:tab w:val="left" w:pos="6412"/>
+          <w:tab w:val="left" w:pos="7328"/>
+          <w:tab w:val="left" w:pos="8244"/>
+          <w:tab w:val="left" w:pos="9160"/>
+          <w:tab w:val="left" w:pos="10076"/>
+          <w:tab w:val="left" w:pos="10992"/>
+          <w:tab w:val="left" w:pos="11908"/>
+          <w:tab w:val="left" w:pos="12824"/>
+          <w:tab w:val="left" w:pos="13740"/>
+          <w:tab w:val="left" w:pos="14656"/>
+        </w:tabs>
+        <w:spacing w:before="120" w:after="120" w:line="240" w:lineRule="auto"/>
+        <w:rPr>
+          <w:rFonts w:ascii="Consolas" w:eastAsia="Times New Roman" w:hAnsi="Consolas" w:cs="Courier New"/>
+          <w:color w:val="F8F8F2"/>
+          <w:sz w:val="27"/>
+          <w:szCs w:val="27"/>
+          <w:lang w:eastAsia="es-419"/>
+        </w:rPr>
+      </w:pPr>
+      <w:r>
+        <w:rPr>
+          <w:rFonts w:ascii="Consolas" w:eastAsia="Times New Roman" w:hAnsi="Consolas" w:cs="Courier New"/>
+          <w:color w:val="00E0E0"/>
+          <w:sz w:val="27"/>
+          <w:szCs w:val="27"/>
+          <w:bdr w:val="none" w:sz="0" w:space="0" w:color="auto" w:frame="1"/>
+          <w:lang w:eastAsia="es-419"/>
+        </w:rPr>
+        <w:t>DROP</w:t>
+      </w:r>
+      <w:r>
+        <w:rPr>
+          <w:rFonts w:ascii="Consolas" w:eastAsia="Times New Roman" w:hAnsi="Consolas" w:cs="Courier New"/>
+          <w:color w:val="F8F8F2"/>
+          <w:sz w:val="27"/>
+          <w:szCs w:val="27"/>
+          <w:bdr w:val="none" w:sz="0" w:space="0" w:color="auto" w:frame="1"/>
+          <w:lang w:eastAsia="es-419"/>
+        </w:rPr>
+        <w:t xml:space="preserve"> SERVER </w:t>
+      </w:r>
+      <w:r>
+        <w:rPr>
+          <w:rFonts w:ascii="Consolas" w:eastAsia="Times New Roman" w:hAnsi="Consolas" w:cs="Courier New"/>
+          <w:color w:val="00E0E0"/>
+          <w:sz w:val="27"/>
+          <w:szCs w:val="27"/>
+          <w:bdr w:val="none" w:sz="0" w:space="0" w:color="auto" w:frame="1"/>
+          <w:lang w:eastAsia="es-419"/>
+        </w:rPr>
+        <w:t>IF</w:t>
+      </w:r>
+      <w:r>
+        <w:rPr>
+          <w:rFonts w:ascii="Consolas" w:eastAsia="Times New Roman" w:hAnsi="Consolas" w:cs="Courier New"/>
+          <w:color w:val="F8F8F2"/>
+          <w:sz w:val="27"/>
+          <w:szCs w:val="27"/>
+          <w:bdr w:val="none" w:sz="0" w:space="0" w:color="auto" w:frame="1"/>
+          <w:lang w:eastAsia="es-419"/>
+        </w:rPr>
+        <w:t xml:space="preserve"> </w:t>
+      </w:r>
+      <w:r>
+        <w:rPr>
+          <w:rFonts w:ascii="Consolas" w:eastAsia="Times New Roman" w:hAnsi="Consolas" w:cs="Courier New"/>
+          <w:color w:val="00E0E0"/>
+          <w:sz w:val="27"/>
+          <w:szCs w:val="27"/>
+          <w:bdr w:val="none" w:sz="0" w:space="0" w:color="auto" w:frame="1"/>
+          <w:lang w:eastAsia="es-419"/>
+        </w:rPr>
+        <w:t>EXISTS</w:t>
+      </w:r>
+      <w:r>
+        <w:rPr>
+          <w:rFonts w:ascii="Consolas" w:eastAsia="Times New Roman" w:hAnsi="Consolas" w:cs="Courier New"/>
+          <w:color w:val="F8F8F2"/>
+          <w:sz w:val="27"/>
+          <w:szCs w:val="27"/>
+          <w:bdr w:val="none" w:sz="0" w:space="0" w:color="auto" w:frame="1"/>
+          <w:lang w:eastAsia="es-419"/>
+        </w:rPr>
+        <w:t xml:space="preserve"> </w:t>
+      </w:r>
+      <w:proofErr w:type="spellStart"/>
+      <w:r>
+        <w:rPr>
+          <w:rFonts w:ascii="Consolas" w:eastAsia="Times New Roman" w:hAnsi="Consolas" w:cs="Courier New"/>
+          <w:color w:val="F8F8F2"/>
+          <w:sz w:val="27"/>
+          <w:szCs w:val="27"/>
+          <w:bdr w:val="none" w:sz="0" w:space="0" w:color="auto" w:frame="1"/>
+          <w:lang w:eastAsia="es-419"/>
+        </w:rPr>
+        <w:t>servidor_bd_remota</w:t>
+      </w:r>
+      <w:proofErr w:type="spellEnd"/>
+      <w:r>
+        <w:rPr>
+          <w:rFonts w:ascii="Consolas" w:eastAsia="Times New Roman" w:hAnsi="Consolas" w:cs="Courier New"/>
+          <w:color w:val="F8F8F2"/>
+          <w:sz w:val="27"/>
+          <w:szCs w:val="27"/>
+          <w:bdr w:val="none" w:sz="0" w:space="0" w:color="auto" w:frame="1"/>
+          <w:lang w:eastAsia="es-419"/>
+        </w:rPr>
+        <w:t xml:space="preserve"> </w:t>
+      </w:r>
+      <w:r>
+        <w:rPr>
+          <w:rFonts w:ascii="Consolas" w:eastAsia="Times New Roman" w:hAnsi="Consolas" w:cs="Courier New"/>
+          <w:color w:val="00E0E0"/>
+          <w:sz w:val="27"/>
+          <w:szCs w:val="27"/>
+          <w:bdr w:val="none" w:sz="0" w:space="0" w:color="auto" w:frame="1"/>
+          <w:lang w:eastAsia="es-419"/>
+        </w:rPr>
+        <w:t>CASCADE</w:t>
+      </w:r>
+      <w:r>
+        <w:rPr>
+          <w:rFonts w:ascii="Consolas" w:eastAsia="Times New Roman" w:hAnsi="Consolas" w:cs="Courier New"/>
+          <w:color w:val="FEFEFE"/>
+          <w:sz w:val="27"/>
+          <w:szCs w:val="27"/>
+          <w:bdr w:val="none" w:sz="0" w:space="0" w:color="auto" w:frame="1"/>
+          <w:lang w:eastAsia="es-419"/>
+        </w:rPr>
+        <w:t>;</w:t>
+      </w:r>
+    </w:p>
+    <w:p>
+      <w:pPr>
+        <w:pStyle w:val="Sinespaciado"/>
+        <w:rPr>
+          <w:lang w:eastAsia="es-419"/>
+        </w:rPr>
+      </w:pPr>
+    </w:p>
+    <w:p>
+      <w:pPr>
+        <w:pStyle w:val="Sinespaciado"/>
+        <w:rPr>
+          <w:lang w:eastAsia="es-419"/>
+        </w:rPr>
+      </w:pPr>
+      <w:r>
+        <w:rPr>
+          <w:lang w:eastAsia="es-419"/>
+        </w:rPr>
+        <w:t>Configuramos el acceso al servidor remoto:</w:t>
+      </w:r>
+    </w:p>
+    <w:p>
+      <w:pPr>
+        <w:shd w:val="clear" w:color="auto" w:fill="2B2B2B"/>
+        <w:tabs>
+          <w:tab w:val="left" w:pos="916"/>
+          <w:tab w:val="left" w:pos="1832"/>
+          <w:tab w:val="left" w:pos="2748"/>
+          <w:tab w:val="left" w:pos="3664"/>
+          <w:tab w:val="left" w:pos="4580"/>
+          <w:tab w:val="left" w:pos="5496"/>
+          <w:tab w:val="left" w:pos="6412"/>
+          <w:tab w:val="left" w:pos="7328"/>
+          <w:tab w:val="left" w:pos="8244"/>
+          <w:tab w:val="left" w:pos="9160"/>
+          <w:tab w:val="left" w:pos="10076"/>
+          <w:tab w:val="left" w:pos="10992"/>
+          <w:tab w:val="left" w:pos="11908"/>
+          <w:tab w:val="left" w:pos="12824"/>
+          <w:tab w:val="left" w:pos="13740"/>
+          <w:tab w:val="left" w:pos="14656"/>
+        </w:tabs>
+        <w:spacing w:before="120" w:after="120" w:line="240" w:lineRule="auto"/>
+        <w:rPr>
+          <w:rFonts w:ascii="Consolas" w:eastAsia="Times New Roman" w:hAnsi="Consolas" w:cs="Courier New"/>
+          <w:color w:val="F8F8F2"/>
+          <w:sz w:val="27"/>
+          <w:szCs w:val="27"/>
+          <w:bdr w:val="none" w:sz="0" w:space="0" w:color="auto" w:frame="1"/>
+          <w:lang w:eastAsia="es-419"/>
+        </w:rPr>
+      </w:pPr>
+      <w:r>
+        <w:rPr>
+          <w:rFonts w:ascii="Consolas" w:eastAsia="Times New Roman" w:hAnsi="Consolas" w:cs="Courier New"/>
+          <w:color w:val="00E0E0"/>
+          <w:sz w:val="27"/>
+          <w:szCs w:val="27"/>
+          <w:bdr w:val="none" w:sz="0" w:space="0" w:color="auto" w:frame="1"/>
+          <w:lang w:eastAsia="es-419"/>
+        </w:rPr>
+        <w:t>CREATE</w:t>
+      </w:r>
+      <w:r>
+        <w:rPr>
+          <w:rFonts w:ascii="Consolas" w:eastAsia="Times New Roman" w:hAnsi="Consolas" w:cs="Courier New"/>
+          <w:color w:val="F8F8F2"/>
+          <w:sz w:val="27"/>
+          <w:szCs w:val="27"/>
+          <w:bdr w:val="none" w:sz="0" w:space="0" w:color="auto" w:frame="1"/>
+          <w:lang w:eastAsia="es-419"/>
+        </w:rPr>
+        <w:t xml:space="preserve"> SERVER </w:t>
+      </w:r>
+      <w:proofErr w:type="spellStart"/>
+      <w:r>
+        <w:rPr>
+          <w:rFonts w:ascii="Consolas" w:eastAsia="Times New Roman" w:hAnsi="Consolas" w:cs="Courier New"/>
+          <w:color w:val="F8F8F2"/>
+          <w:sz w:val="27"/>
+          <w:szCs w:val="27"/>
+          <w:bdr w:val="none" w:sz="0" w:space="0" w:color="auto" w:frame="1"/>
+          <w:lang w:eastAsia="es-419"/>
+        </w:rPr>
+        <w:t>servidor_bd_remota</w:t>
+      </w:r>
+      <w:proofErr w:type="spellEnd"/>
+      <w:r>
+        <w:rPr>
+          <w:rFonts w:ascii="Consolas" w:eastAsia="Times New Roman" w:hAnsi="Consolas" w:cs="Courier New"/>
+          <w:color w:val="F8F8F2"/>
+          <w:sz w:val="27"/>
+          <w:szCs w:val="27"/>
+          <w:bdr w:val="none" w:sz="0" w:space="0" w:color="auto" w:frame="1"/>
+          <w:lang w:eastAsia="es-419"/>
+        </w:rPr>
+        <w:t xml:space="preserve"> </w:t>
+      </w:r>
+    </w:p>
+    <w:p>
+      <w:pPr>
+        <w:shd w:val="clear" w:color="auto" w:fill="2B2B2B"/>
+        <w:tabs>
+          <w:tab w:val="left" w:pos="916"/>
+          <w:tab w:val="left" w:pos="1832"/>
+          <w:tab w:val="left" w:pos="2748"/>
+          <w:tab w:val="left" w:pos="3664"/>
+          <w:tab w:val="left" w:pos="4580"/>
+          <w:tab w:val="left" w:pos="5496"/>
+          <w:tab w:val="left" w:pos="6412"/>
+          <w:tab w:val="left" w:pos="7328"/>
+          <w:tab w:val="left" w:pos="8244"/>
+          <w:tab w:val="left" w:pos="9160"/>
+          <w:tab w:val="left" w:pos="10076"/>
+          <w:tab w:val="left" w:pos="10992"/>
+          <w:tab w:val="left" w:pos="11908"/>
+          <w:tab w:val="left" w:pos="12824"/>
+          <w:tab w:val="left" w:pos="13740"/>
+          <w:tab w:val="left" w:pos="14656"/>
+        </w:tabs>
+        <w:spacing w:before="120" w:after="120" w:line="240" w:lineRule="auto"/>
+        <w:rPr>
+          <w:rFonts w:ascii="Consolas" w:eastAsia="Times New Roman" w:hAnsi="Consolas" w:cs="Courier New"/>
+          <w:color w:val="F8F8F2"/>
+          <w:sz w:val="27"/>
+          <w:szCs w:val="27"/>
+          <w:bdr w:val="none" w:sz="0" w:space="0" w:color="auto" w:frame="1"/>
+          <w:lang w:eastAsia="es-419"/>
+        </w:rPr>
+      </w:pPr>
+      <w:r>
+        <w:rPr>
+          <w:rFonts w:ascii="Consolas" w:eastAsia="Times New Roman" w:hAnsi="Consolas" w:cs="Courier New"/>
+          <w:color w:val="F8F8F2"/>
+          <w:sz w:val="27"/>
+          <w:szCs w:val="27"/>
+          <w:bdr w:val="none" w:sz="0" w:space="0" w:color="auto" w:frame="1"/>
+          <w:lang w:eastAsia="es-419"/>
+        </w:rPr>
+        <w:t xml:space="preserve"> </w:t>
+      </w:r>
+      <w:r>
+        <w:rPr>
+          <w:rFonts w:ascii="Consolas" w:eastAsia="Times New Roman" w:hAnsi="Consolas" w:cs="Courier New"/>
+          <w:color w:val="00E0E0"/>
+          <w:sz w:val="27"/>
+          <w:szCs w:val="27"/>
+          <w:bdr w:val="none" w:sz="0" w:space="0" w:color="auto" w:frame="1"/>
+          <w:lang w:eastAsia="es-419"/>
+        </w:rPr>
+        <w:t>FOREIGN</w:t>
+      </w:r>
+      <w:r>
+        <w:rPr>
+          <w:rFonts w:ascii="Consolas" w:eastAsia="Times New Roman" w:hAnsi="Consolas" w:cs="Courier New"/>
+          <w:color w:val="F8F8F2"/>
+          <w:sz w:val="27"/>
+          <w:szCs w:val="27"/>
+          <w:bdr w:val="none" w:sz="0" w:space="0" w:color="auto" w:frame="1"/>
+          <w:lang w:eastAsia="es-419"/>
+        </w:rPr>
+        <w:t xml:space="preserve"> </w:t>
+      </w:r>
+      <w:r>
+        <w:rPr>
+          <w:rFonts w:ascii="Consolas" w:eastAsia="Times New Roman" w:hAnsi="Consolas" w:cs="Courier New"/>
+          <w:color w:val="00E0E0"/>
+          <w:sz w:val="27"/>
+          <w:szCs w:val="27"/>
+          <w:bdr w:val="none" w:sz="0" w:space="0" w:color="auto" w:frame="1"/>
+          <w:lang w:eastAsia="es-419"/>
+        </w:rPr>
+        <w:t>DATA</w:t>
+      </w:r>
+      <w:r>
+        <w:rPr>
+          <w:rFonts w:ascii="Consolas" w:eastAsia="Times New Roman" w:hAnsi="Consolas" w:cs="Courier New"/>
+          <w:color w:val="F8F8F2"/>
+          <w:sz w:val="27"/>
+          <w:szCs w:val="27"/>
+          <w:bdr w:val="none" w:sz="0" w:space="0" w:color="auto" w:frame="1"/>
+          <w:lang w:eastAsia="es-419"/>
+        </w:rPr>
+        <w:t xml:space="preserve"> WRAPPER </w:t>
+      </w:r>
+      <w:proofErr w:type="spellStart"/>
+      <w:r>
+        <w:rPr>
+          <w:rFonts w:ascii="Consolas" w:eastAsia="Times New Roman" w:hAnsi="Consolas" w:cs="Courier New"/>
+          <w:color w:val="F8F8F2"/>
+          <w:sz w:val="27"/>
+          <w:szCs w:val="27"/>
+          <w:bdr w:val="none" w:sz="0" w:space="0" w:color="auto" w:frame="1"/>
+          <w:lang w:eastAsia="es-419"/>
+        </w:rPr>
+        <w:t>postgres_fdw</w:t>
+      </w:r>
+      <w:proofErr w:type="spellEnd"/>
+    </w:p>
+    <w:p>
+      <w:pPr>
+        <w:shd w:val="clear" w:color="auto" w:fill="2B2B2B"/>
+        <w:tabs>
+          <w:tab w:val="left" w:pos="916"/>
+          <w:tab w:val="left" w:pos="1832"/>
+          <w:tab w:val="left" w:pos="2748"/>
+          <w:tab w:val="left" w:pos="3664"/>
+          <w:tab w:val="left" w:pos="4580"/>
+          <w:tab w:val="left" w:pos="5496"/>
+          <w:tab w:val="left" w:pos="6412"/>
+          <w:tab w:val="left" w:pos="7328"/>
+          <w:tab w:val="left" w:pos="8244"/>
+          <w:tab w:val="left" w:pos="9160"/>
+          <w:tab w:val="left" w:pos="10076"/>
+          <w:tab w:val="left" w:pos="10992"/>
+          <w:tab w:val="left" w:pos="11908"/>
+          <w:tab w:val="left" w:pos="12824"/>
+          <w:tab w:val="left" w:pos="13740"/>
+          <w:tab w:val="left" w:pos="14656"/>
+        </w:tabs>
+        <w:spacing w:before="120" w:after="120" w:line="240" w:lineRule="auto"/>
+        <w:rPr>
+          <w:rFonts w:ascii="Consolas" w:eastAsia="Times New Roman" w:hAnsi="Consolas" w:cs="Courier New"/>
+          <w:color w:val="F8F8F2"/>
+          <w:sz w:val="27"/>
+          <w:szCs w:val="27"/>
+          <w:lang w:eastAsia="es-419"/>
+        </w:rPr>
+      </w:pPr>
+      <w:r>
+        <w:rPr>
+          <w:rFonts w:ascii="Consolas" w:eastAsia="Times New Roman" w:hAnsi="Consolas" w:cs="Courier New"/>
+          <w:color w:val="F8F8F2"/>
+          <w:sz w:val="27"/>
+          <w:szCs w:val="27"/>
+          <w:bdr w:val="none" w:sz="0" w:space="0" w:color="auto" w:frame="1"/>
+          <w:lang w:eastAsia="es-419"/>
+        </w:rPr>
+        <w:t xml:space="preserve"> OPTIONS </w:t>
+      </w:r>
+      <w:r>
+        <w:rPr>
+          <w:rFonts w:ascii="Consolas" w:eastAsia="Times New Roman" w:hAnsi="Consolas" w:cs="Courier New"/>
+          <w:color w:val="FEFEFE"/>
+          <w:sz w:val="27"/>
+          <w:szCs w:val="27"/>
+          <w:bdr w:val="none" w:sz="0" w:space="0" w:color="auto" w:frame="1"/>
+          <w:lang w:eastAsia="es-419"/>
+        </w:rPr>
+        <w:t>(</w:t>
+      </w:r>
+      <w:r>
+        <w:rPr>
+          <w:rFonts w:ascii="Consolas" w:eastAsia="Times New Roman" w:hAnsi="Consolas" w:cs="Courier New"/>
+          <w:color w:val="F8F8F2"/>
+          <w:sz w:val="27"/>
+          <w:szCs w:val="27"/>
+          <w:bdr w:val="none" w:sz="0" w:space="0" w:color="auto" w:frame="1"/>
+          <w:lang w:eastAsia="es-419"/>
+        </w:rPr>
+        <w:t xml:space="preserve">host </w:t>
+      </w:r>
+      <w:r>
+        <w:rPr>
+          <w:rFonts w:ascii="Consolas" w:eastAsia="Times New Roman" w:hAnsi="Consolas" w:cs="Courier New"/>
+          <w:color w:val="ABE338"/>
+          <w:sz w:val="27"/>
+          <w:szCs w:val="27"/>
+          <w:bdr w:val="none" w:sz="0" w:space="0" w:color="auto" w:frame="1"/>
+          <w:lang w:eastAsia="es-419"/>
+        </w:rPr>
+        <w:t>'</w:t>
+      </w:r>
+      <w:proofErr w:type="spellStart"/>
+      <w:r>
+        <w:rPr>
+          <w:rFonts w:ascii="Consolas" w:eastAsia="Times New Roman" w:hAnsi="Consolas" w:cs="Courier New"/>
+          <w:color w:val="ABE338"/>
+          <w:sz w:val="27"/>
+          <w:szCs w:val="27"/>
+          <w:bdr w:val="none" w:sz="0" w:space="0" w:color="auto" w:frame="1"/>
+          <w:lang w:eastAsia="es-419"/>
+        </w:rPr>
+        <w:t>xx.xx.</w:t>
+      </w:r>
+      <w:proofErr w:type="gramStart"/>
+      <w:r>
+        <w:rPr>
+          <w:rFonts w:ascii="Consolas" w:eastAsia="Times New Roman" w:hAnsi="Consolas" w:cs="Courier New"/>
+          <w:color w:val="ABE338"/>
+          <w:sz w:val="27"/>
+          <w:szCs w:val="27"/>
+          <w:bdr w:val="none" w:sz="0" w:space="0" w:color="auto" w:frame="1"/>
+          <w:lang w:eastAsia="es-419"/>
+        </w:rPr>
+        <w:t>xx.xx</w:t>
+      </w:r>
+      <w:proofErr w:type="spellEnd"/>
+      <w:proofErr w:type="gramEnd"/>
+      <w:r>
+        <w:rPr>
+          <w:rFonts w:ascii="Consolas" w:eastAsia="Times New Roman" w:hAnsi="Consolas" w:cs="Courier New"/>
+          <w:color w:val="ABE338"/>
+          <w:sz w:val="27"/>
+          <w:szCs w:val="27"/>
+          <w:bdr w:val="none" w:sz="0" w:space="0" w:color="auto" w:frame="1"/>
+          <w:lang w:eastAsia="es-419"/>
+        </w:rPr>
+        <w:t>'</w:t>
+      </w:r>
+      <w:r>
+        <w:rPr>
+          <w:rFonts w:ascii="Consolas" w:eastAsia="Times New Roman" w:hAnsi="Consolas" w:cs="Courier New"/>
+          <w:color w:val="FEFEFE"/>
+          <w:sz w:val="27"/>
+          <w:szCs w:val="27"/>
+          <w:bdr w:val="none" w:sz="0" w:space="0" w:color="auto" w:frame="1"/>
+          <w:lang w:eastAsia="es-419"/>
+        </w:rPr>
+        <w:t>,</w:t>
+      </w:r>
+      <w:r>
+        <w:rPr>
+          <w:rFonts w:ascii="Consolas" w:eastAsia="Times New Roman" w:hAnsi="Consolas" w:cs="Courier New"/>
+          <w:color w:val="F8F8F2"/>
+          <w:sz w:val="27"/>
+          <w:szCs w:val="27"/>
+          <w:bdr w:val="none" w:sz="0" w:space="0" w:color="auto" w:frame="1"/>
+          <w:lang w:eastAsia="es-419"/>
+        </w:rPr>
+        <w:t xml:space="preserve"> </w:t>
+      </w:r>
+      <w:proofErr w:type="spellStart"/>
+      <w:r>
+        <w:rPr>
+          <w:rFonts w:ascii="Consolas" w:eastAsia="Times New Roman" w:hAnsi="Consolas" w:cs="Courier New"/>
+          <w:color w:val="F8F8F2"/>
+          <w:sz w:val="27"/>
+          <w:szCs w:val="27"/>
+          <w:bdr w:val="none" w:sz="0" w:space="0" w:color="auto" w:frame="1"/>
+          <w:lang w:eastAsia="es-419"/>
+        </w:rPr>
+        <w:t>dbname</w:t>
+      </w:r>
+      <w:proofErr w:type="spellEnd"/>
+      <w:r>
+        <w:rPr>
+          <w:rFonts w:ascii="Consolas" w:eastAsia="Times New Roman" w:hAnsi="Consolas" w:cs="Courier New"/>
+          <w:color w:val="F8F8F2"/>
+          <w:sz w:val="27"/>
+          <w:szCs w:val="27"/>
+          <w:bdr w:val="none" w:sz="0" w:space="0" w:color="auto" w:frame="1"/>
+          <w:lang w:eastAsia="es-419"/>
+        </w:rPr>
+        <w:t xml:space="preserve"> </w:t>
+      </w:r>
+      <w:r>
+        <w:rPr>
+          <w:rFonts w:ascii="Consolas" w:eastAsia="Times New Roman" w:hAnsi="Consolas" w:cs="Courier New"/>
+          <w:color w:val="ABE338"/>
+          <w:sz w:val="27"/>
+          <w:szCs w:val="27"/>
+          <w:bdr w:val="none" w:sz="0" w:space="0" w:color="auto" w:frame="1"/>
+          <w:lang w:eastAsia="es-419"/>
+        </w:rPr>
+        <w:t>'</w:t>
+      </w:r>
+      <w:proofErr w:type="spellStart"/>
+      <w:r>
+        <w:rPr>
+          <w:rFonts w:ascii="Consolas" w:eastAsia="Times New Roman" w:hAnsi="Consolas" w:cs="Courier New"/>
+          <w:color w:val="ABE338"/>
+          <w:sz w:val="27"/>
+          <w:szCs w:val="27"/>
+          <w:bdr w:val="none" w:sz="0" w:space="0" w:color="auto" w:frame="1"/>
+          <w:lang w:eastAsia="es-419"/>
+        </w:rPr>
+        <w:t>foo</w:t>
+      </w:r>
+      <w:proofErr w:type="spellEnd"/>
+      <w:r>
+        <w:rPr>
+          <w:rFonts w:ascii="Consolas" w:eastAsia="Times New Roman" w:hAnsi="Consolas" w:cs="Courier New"/>
+          <w:color w:val="ABE338"/>
+          <w:sz w:val="27"/>
+          <w:szCs w:val="27"/>
+          <w:bdr w:val="none" w:sz="0" w:space="0" w:color="auto" w:frame="1"/>
+          <w:lang w:eastAsia="es-419"/>
+        </w:rPr>
+        <w:t>'</w:t>
+      </w:r>
+      <w:r>
+        <w:rPr>
+          <w:rFonts w:ascii="Consolas" w:eastAsia="Times New Roman" w:hAnsi="Consolas" w:cs="Courier New"/>
+          <w:color w:val="FEFEFE"/>
+          <w:sz w:val="27"/>
+          <w:szCs w:val="27"/>
+          <w:bdr w:val="none" w:sz="0" w:space="0" w:color="auto" w:frame="1"/>
+          <w:lang w:eastAsia="es-419"/>
+        </w:rPr>
+        <w:t>,</w:t>
+      </w:r>
+      <w:r>
+        <w:rPr>
+          <w:rFonts w:ascii="Consolas" w:eastAsia="Times New Roman" w:hAnsi="Consolas" w:cs="Courier New"/>
+          <w:color w:val="F8F8F2"/>
+          <w:sz w:val="27"/>
+          <w:szCs w:val="27"/>
+          <w:bdr w:val="none" w:sz="0" w:space="0" w:color="auto" w:frame="1"/>
+          <w:lang w:eastAsia="es-419"/>
+        </w:rPr>
+        <w:t xml:space="preserve"> </w:t>
+      </w:r>
+      <w:proofErr w:type="spellStart"/>
+      <w:r>
+        <w:rPr>
+          <w:rFonts w:ascii="Consolas" w:eastAsia="Times New Roman" w:hAnsi="Consolas" w:cs="Courier New"/>
+          <w:color w:val="F8F8F2"/>
+          <w:sz w:val="27"/>
+          <w:szCs w:val="27"/>
+          <w:bdr w:val="none" w:sz="0" w:space="0" w:color="auto" w:frame="1"/>
+          <w:lang w:eastAsia="es-419"/>
+        </w:rPr>
+        <w:t>port</w:t>
+      </w:r>
+      <w:proofErr w:type="spellEnd"/>
+      <w:r>
+        <w:rPr>
+          <w:rFonts w:ascii="Consolas" w:eastAsia="Times New Roman" w:hAnsi="Consolas" w:cs="Courier New"/>
+          <w:color w:val="F8F8F2"/>
+          <w:sz w:val="27"/>
+          <w:szCs w:val="27"/>
+          <w:bdr w:val="none" w:sz="0" w:space="0" w:color="auto" w:frame="1"/>
+          <w:lang w:eastAsia="es-419"/>
+        </w:rPr>
+        <w:t xml:space="preserve"> </w:t>
+      </w:r>
+      <w:r>
+        <w:rPr>
+          <w:rFonts w:ascii="Consolas" w:eastAsia="Times New Roman" w:hAnsi="Consolas" w:cs="Courier New"/>
+          <w:color w:val="ABE338"/>
+          <w:sz w:val="27"/>
+          <w:szCs w:val="27"/>
+          <w:bdr w:val="none" w:sz="0" w:space="0" w:color="auto" w:frame="1"/>
+          <w:lang w:eastAsia="es-419"/>
+        </w:rPr>
+        <w:t>'5432'</w:t>
+      </w:r>
+      <w:r>
+        <w:rPr>
+          <w:rFonts w:ascii="Consolas" w:eastAsia="Times New Roman" w:hAnsi="Consolas" w:cs="Courier New"/>
+          <w:color w:val="FEFEFE"/>
+          <w:sz w:val="27"/>
+          <w:szCs w:val="27"/>
+          <w:bdr w:val="none" w:sz="0" w:space="0" w:color="auto" w:frame="1"/>
+          <w:lang w:eastAsia="es-419"/>
+        </w:rPr>
+        <w:t>);</w:t>
+      </w:r>
+    </w:p>
+    <w:p>
+      <w:pPr>
+        <w:pStyle w:val="Sinespaciado"/>
+        <w:rPr>
+          <w:lang w:eastAsia="es-419"/>
+        </w:rPr>
+      </w:pPr>
+    </w:p>
+    <w:p>
+      <w:pPr>
+        <w:pStyle w:val="Sinespaciado"/>
+        <w:rPr>
+          <w:lang w:eastAsia="es-419"/>
+        </w:rPr>
+      </w:pPr>
+      <w:r>
+        <w:rPr>
+          <w:lang w:eastAsia="es-419"/>
+        </w:rPr>
+        <w:t>Para consultar la base de datos remota es necesario saber qué usuario podrá realizar esta operación. Básicamente se trata de asignar un usuario local de nuestro servidor a un usuario del servidor remoto y para ello se crea una </w:t>
+      </w:r>
+      <w:r>
+        <w:rPr>
+          <w:b/>
+          <w:bCs/>
+          <w:lang w:eastAsia="es-419"/>
+        </w:rPr>
+        <w:t>asignación de usuarios</w:t>
+      </w:r>
+      <w:r>
+        <w:rPr>
+          <w:lang w:eastAsia="es-419"/>
+        </w:rPr>
+        <w:t>. En este caso el usuario es el mismo desde el que estamos operando (CURRENT_USER), pero podría ser </w:t>
+      </w:r>
+      <w:proofErr w:type="spellStart"/>
+      <w:r>
+        <w:rPr>
+          <w:i/>
+          <w:iCs/>
+          <w:lang w:eastAsia="es-419"/>
+        </w:rPr>
+        <w:t>postgres</w:t>
+      </w:r>
+      <w:proofErr w:type="spellEnd"/>
+      <w:r>
+        <w:rPr>
+          <w:lang w:eastAsia="es-419"/>
+        </w:rPr>
+        <w:t> o cualquier otro:</w:t>
+      </w:r>
+    </w:p>
+    <w:p>
+      <w:pPr>
+        <w:shd w:val="clear" w:color="auto" w:fill="2B2B2B"/>
+        <w:tabs>
+          <w:tab w:val="left" w:pos="916"/>
+          <w:tab w:val="left" w:pos="1832"/>
+          <w:tab w:val="left" w:pos="2748"/>
+          <w:tab w:val="left" w:pos="3664"/>
+          <w:tab w:val="left" w:pos="4580"/>
+          <w:tab w:val="left" w:pos="5496"/>
+          <w:tab w:val="left" w:pos="6412"/>
+          <w:tab w:val="left" w:pos="7328"/>
+          <w:tab w:val="left" w:pos="8244"/>
+          <w:tab w:val="left" w:pos="9160"/>
+          <w:tab w:val="left" w:pos="10076"/>
+          <w:tab w:val="left" w:pos="10992"/>
+          <w:tab w:val="left" w:pos="11908"/>
+          <w:tab w:val="left" w:pos="12824"/>
+          <w:tab w:val="left" w:pos="13740"/>
+          <w:tab w:val="left" w:pos="14656"/>
+        </w:tabs>
+        <w:spacing w:before="120" w:after="120" w:line="240" w:lineRule="auto"/>
+        <w:rPr>
+          <w:rFonts w:ascii="Consolas" w:eastAsia="Times New Roman" w:hAnsi="Consolas" w:cs="Courier New"/>
+          <w:color w:val="F8F8F2"/>
+          <w:sz w:val="27"/>
+          <w:szCs w:val="27"/>
+          <w:bdr w:val="none" w:sz="0" w:space="0" w:color="auto" w:frame="1"/>
+          <w:lang w:eastAsia="es-419"/>
+        </w:rPr>
+      </w:pPr>
+      <w:r>
+        <w:rPr>
+          <w:rFonts w:ascii="Consolas" w:eastAsia="Times New Roman" w:hAnsi="Consolas" w:cs="Courier New"/>
+          <w:color w:val="00E0E0"/>
+          <w:sz w:val="27"/>
+          <w:szCs w:val="27"/>
+          <w:bdr w:val="none" w:sz="0" w:space="0" w:color="auto" w:frame="1"/>
+          <w:lang w:eastAsia="es-419"/>
+        </w:rPr>
+        <w:t>CREATE</w:t>
+      </w:r>
+      <w:r>
+        <w:rPr>
+          <w:rFonts w:ascii="Consolas" w:eastAsia="Times New Roman" w:hAnsi="Consolas" w:cs="Courier New"/>
+          <w:color w:val="F8F8F2"/>
+          <w:sz w:val="27"/>
+          <w:szCs w:val="27"/>
+          <w:bdr w:val="none" w:sz="0" w:space="0" w:color="auto" w:frame="1"/>
+          <w:lang w:eastAsia="es-419"/>
+        </w:rPr>
+        <w:t xml:space="preserve"> </w:t>
+      </w:r>
+      <w:r>
+        <w:rPr>
+          <w:rFonts w:ascii="Consolas" w:eastAsia="Times New Roman" w:hAnsi="Consolas" w:cs="Courier New"/>
+          <w:color w:val="00E0E0"/>
+          <w:sz w:val="27"/>
+          <w:szCs w:val="27"/>
+          <w:bdr w:val="none" w:sz="0" w:space="0" w:color="auto" w:frame="1"/>
+          <w:lang w:eastAsia="es-419"/>
+        </w:rPr>
+        <w:t>USER</w:t>
+      </w:r>
+      <w:r>
+        <w:rPr>
+          <w:rFonts w:ascii="Consolas" w:eastAsia="Times New Roman" w:hAnsi="Consolas" w:cs="Courier New"/>
+          <w:color w:val="F8F8F2"/>
+          <w:sz w:val="27"/>
+          <w:szCs w:val="27"/>
+          <w:bdr w:val="none" w:sz="0" w:space="0" w:color="auto" w:frame="1"/>
+          <w:lang w:eastAsia="es-419"/>
+        </w:rPr>
+        <w:t xml:space="preserve"> MAPPING </w:t>
+      </w:r>
+      <w:r>
+        <w:rPr>
+          <w:rFonts w:ascii="Consolas" w:eastAsia="Times New Roman" w:hAnsi="Consolas" w:cs="Courier New"/>
+          <w:color w:val="00E0E0"/>
+          <w:sz w:val="27"/>
+          <w:szCs w:val="27"/>
+          <w:bdr w:val="none" w:sz="0" w:space="0" w:color="auto" w:frame="1"/>
+          <w:lang w:eastAsia="es-419"/>
+        </w:rPr>
+        <w:t>FOR</w:t>
+      </w:r>
+      <w:r>
+        <w:rPr>
+          <w:rFonts w:ascii="Consolas" w:eastAsia="Times New Roman" w:hAnsi="Consolas" w:cs="Courier New"/>
+          <w:color w:val="F8F8F2"/>
+          <w:sz w:val="27"/>
+          <w:szCs w:val="27"/>
+          <w:bdr w:val="none" w:sz="0" w:space="0" w:color="auto" w:frame="1"/>
+          <w:lang w:eastAsia="es-419"/>
+        </w:rPr>
+        <w:t xml:space="preserve"> </w:t>
+      </w:r>
+      <w:r>
+        <w:rPr>
+          <w:rFonts w:ascii="Consolas" w:eastAsia="Times New Roman" w:hAnsi="Consolas" w:cs="Courier New"/>
+          <w:color w:val="00E0E0"/>
+          <w:sz w:val="27"/>
+          <w:szCs w:val="27"/>
+          <w:bdr w:val="none" w:sz="0" w:space="0" w:color="auto" w:frame="1"/>
+          <w:lang w:eastAsia="es-419"/>
+        </w:rPr>
+        <w:t>CURRENT_USER</w:t>
+      </w:r>
+      <w:r>
+        <w:rPr>
+          <w:rFonts w:ascii="Consolas" w:eastAsia="Times New Roman" w:hAnsi="Consolas" w:cs="Courier New"/>
+          <w:color w:val="F8F8F2"/>
+          <w:sz w:val="27"/>
+          <w:szCs w:val="27"/>
+          <w:bdr w:val="none" w:sz="0" w:space="0" w:color="auto" w:frame="1"/>
+          <w:lang w:eastAsia="es-419"/>
+        </w:rPr>
+        <w:t xml:space="preserve"> SERVER </w:t>
+      </w:r>
+      <w:proofErr w:type="spellStart"/>
+      <w:r>
+        <w:rPr>
+          <w:rFonts w:ascii="Consolas" w:eastAsia="Times New Roman" w:hAnsi="Consolas" w:cs="Courier New"/>
+          <w:color w:val="F8F8F2"/>
+          <w:sz w:val="27"/>
+          <w:szCs w:val="27"/>
+          <w:bdr w:val="none" w:sz="0" w:space="0" w:color="auto" w:frame="1"/>
+          <w:lang w:eastAsia="es-419"/>
+        </w:rPr>
+        <w:t>servidor_bd_remota</w:t>
+      </w:r>
+      <w:proofErr w:type="spellEnd"/>
+      <w:r>
+        <w:rPr>
+          <w:rFonts w:ascii="Consolas" w:eastAsia="Times New Roman" w:hAnsi="Consolas" w:cs="Courier New"/>
+          <w:color w:val="F8F8F2"/>
+          <w:sz w:val="27"/>
+          <w:szCs w:val="27"/>
+          <w:bdr w:val="none" w:sz="0" w:space="0" w:color="auto" w:frame="1"/>
+          <w:lang w:eastAsia="es-419"/>
+        </w:rPr>
+        <w:t xml:space="preserve"> </w:t>
+      </w:r>
+    </w:p>
+    <w:p>
+      <w:pPr>
+        <w:shd w:val="clear" w:color="auto" w:fill="2B2B2B"/>
+        <w:tabs>
+          <w:tab w:val="left" w:pos="916"/>
+          <w:tab w:val="left" w:pos="1832"/>
+          <w:tab w:val="left" w:pos="2748"/>
+          <w:tab w:val="left" w:pos="3664"/>
+          <w:tab w:val="left" w:pos="4580"/>
+          <w:tab w:val="left" w:pos="5496"/>
+          <w:tab w:val="left" w:pos="6412"/>
+          <w:tab w:val="left" w:pos="7328"/>
+          <w:tab w:val="left" w:pos="8244"/>
+          <w:tab w:val="left" w:pos="9160"/>
+          <w:tab w:val="left" w:pos="10076"/>
+          <w:tab w:val="left" w:pos="10992"/>
+          <w:tab w:val="left" w:pos="11908"/>
+          <w:tab w:val="left" w:pos="12824"/>
+          <w:tab w:val="left" w:pos="13740"/>
+          <w:tab w:val="left" w:pos="14656"/>
+        </w:tabs>
+        <w:spacing w:before="120" w:after="120" w:line="240" w:lineRule="auto"/>
+        <w:rPr>
+          <w:rFonts w:ascii="Consolas" w:eastAsia="Times New Roman" w:hAnsi="Consolas" w:cs="Courier New"/>
+          <w:color w:val="F8F8F2"/>
+          <w:sz w:val="27"/>
+          <w:szCs w:val="27"/>
+          <w:lang w:eastAsia="es-419"/>
+        </w:rPr>
+      </w:pPr>
+      <w:r>
+        <w:rPr>
+          <w:rFonts w:ascii="Consolas" w:eastAsia="Times New Roman" w:hAnsi="Consolas" w:cs="Courier New"/>
+          <w:color w:val="F8F8F2"/>
+          <w:sz w:val="27"/>
+          <w:szCs w:val="27"/>
+          <w:bdr w:val="none" w:sz="0" w:space="0" w:color="auto" w:frame="1"/>
+          <w:lang w:eastAsia="es-419"/>
+        </w:rPr>
+        <w:t xml:space="preserve"> OPTIONS </w:t>
+      </w:r>
+      <w:r>
+        <w:rPr>
+          <w:rFonts w:ascii="Consolas" w:eastAsia="Times New Roman" w:hAnsi="Consolas" w:cs="Courier New"/>
+          <w:color w:val="FEFEFE"/>
+          <w:sz w:val="27"/>
+          <w:szCs w:val="27"/>
+          <w:bdr w:val="none" w:sz="0" w:space="0" w:color="auto" w:frame="1"/>
+          <w:lang w:eastAsia="es-419"/>
+        </w:rPr>
+        <w:t>(</w:t>
+      </w:r>
+      <w:r>
+        <w:rPr>
+          <w:rFonts w:ascii="Consolas" w:eastAsia="Times New Roman" w:hAnsi="Consolas" w:cs="Courier New"/>
+          <w:color w:val="00E0E0"/>
+          <w:sz w:val="27"/>
+          <w:szCs w:val="27"/>
+          <w:bdr w:val="none" w:sz="0" w:space="0" w:color="auto" w:frame="1"/>
+          <w:lang w:eastAsia="es-419"/>
+        </w:rPr>
+        <w:t>USER</w:t>
+      </w:r>
+      <w:r>
+        <w:rPr>
+          <w:rFonts w:ascii="Consolas" w:eastAsia="Times New Roman" w:hAnsi="Consolas" w:cs="Courier New"/>
+          <w:color w:val="F8F8F2"/>
+          <w:sz w:val="27"/>
+          <w:szCs w:val="27"/>
+          <w:bdr w:val="none" w:sz="0" w:space="0" w:color="auto" w:frame="1"/>
+          <w:lang w:eastAsia="es-419"/>
+        </w:rPr>
+        <w:t xml:space="preserve"> </w:t>
+      </w:r>
+      <w:r>
+        <w:rPr>
+          <w:rFonts w:ascii="Consolas" w:eastAsia="Times New Roman" w:hAnsi="Consolas" w:cs="Courier New"/>
+          <w:color w:val="ABE338"/>
+          <w:sz w:val="27"/>
+          <w:szCs w:val="27"/>
+          <w:bdr w:val="none" w:sz="0" w:space="0" w:color="auto" w:frame="1"/>
+          <w:lang w:eastAsia="es-419"/>
+        </w:rPr>
+        <w:t>'</w:t>
+      </w:r>
+      <w:proofErr w:type="spellStart"/>
+      <w:r>
+        <w:rPr>
+          <w:rFonts w:ascii="Consolas" w:eastAsia="Times New Roman" w:hAnsi="Consolas" w:cs="Courier New"/>
+          <w:color w:val="ABE338"/>
+          <w:sz w:val="27"/>
+          <w:szCs w:val="27"/>
+          <w:bdr w:val="none" w:sz="0" w:space="0" w:color="auto" w:frame="1"/>
+          <w:lang w:eastAsia="es-419"/>
+        </w:rPr>
+        <w:t>remote_user</w:t>
+      </w:r>
+      <w:proofErr w:type="spellEnd"/>
+      <w:r>
+        <w:rPr>
+          <w:rFonts w:ascii="Consolas" w:eastAsia="Times New Roman" w:hAnsi="Consolas" w:cs="Courier New"/>
+          <w:color w:val="ABE338"/>
+          <w:sz w:val="27"/>
+          <w:szCs w:val="27"/>
+          <w:bdr w:val="none" w:sz="0" w:space="0" w:color="auto" w:frame="1"/>
+          <w:lang w:eastAsia="es-419"/>
+        </w:rPr>
+        <w:t>'</w:t>
+      </w:r>
+      <w:r>
+        <w:rPr>
+          <w:rFonts w:ascii="Consolas" w:eastAsia="Times New Roman" w:hAnsi="Consolas" w:cs="Courier New"/>
+          <w:color w:val="FEFEFE"/>
+          <w:sz w:val="27"/>
+          <w:szCs w:val="27"/>
+          <w:bdr w:val="none" w:sz="0" w:space="0" w:color="auto" w:frame="1"/>
+          <w:lang w:eastAsia="es-419"/>
+        </w:rPr>
+        <w:t>,</w:t>
+      </w:r>
+      <w:r>
+        <w:rPr>
+          <w:rFonts w:ascii="Consolas" w:eastAsia="Times New Roman" w:hAnsi="Consolas" w:cs="Courier New"/>
+          <w:color w:val="F8F8F2"/>
+          <w:sz w:val="27"/>
+          <w:szCs w:val="27"/>
+          <w:bdr w:val="none" w:sz="0" w:space="0" w:color="auto" w:frame="1"/>
+          <w:lang w:eastAsia="es-419"/>
+        </w:rPr>
+        <w:t xml:space="preserve"> </w:t>
+      </w:r>
+      <w:proofErr w:type="spellStart"/>
+      <w:proofErr w:type="gramStart"/>
+      <w:r>
+        <w:rPr>
+          <w:rFonts w:ascii="Consolas" w:eastAsia="Times New Roman" w:hAnsi="Consolas" w:cs="Courier New"/>
+          <w:color w:val="F8F8F2"/>
+          <w:sz w:val="27"/>
+          <w:szCs w:val="27"/>
+          <w:bdr w:val="none" w:sz="0" w:space="0" w:color="auto" w:frame="1"/>
+          <w:lang w:eastAsia="es-419"/>
+        </w:rPr>
+        <w:t>password</w:t>
+      </w:r>
+      <w:proofErr w:type="spellEnd"/>
+      <w:proofErr w:type="gramEnd"/>
+      <w:r>
+        <w:rPr>
+          <w:rFonts w:ascii="Consolas" w:eastAsia="Times New Roman" w:hAnsi="Consolas" w:cs="Courier New"/>
+          <w:color w:val="F8F8F2"/>
+          <w:sz w:val="27"/>
+          <w:szCs w:val="27"/>
+          <w:bdr w:val="none" w:sz="0" w:space="0" w:color="auto" w:frame="1"/>
+          <w:lang w:eastAsia="es-419"/>
+        </w:rPr>
+        <w:t xml:space="preserve"> </w:t>
+      </w:r>
+      <w:r>
+        <w:rPr>
+          <w:rFonts w:ascii="Consolas" w:eastAsia="Times New Roman" w:hAnsi="Consolas" w:cs="Courier New"/>
+          <w:color w:val="ABE338"/>
+          <w:sz w:val="27"/>
+          <w:szCs w:val="27"/>
+          <w:bdr w:val="none" w:sz="0" w:space="0" w:color="auto" w:frame="1"/>
+          <w:lang w:eastAsia="es-419"/>
+        </w:rPr>
+        <w:t>'</w:t>
+      </w:r>
+      <w:proofErr w:type="spellStart"/>
+      <w:r>
+        <w:rPr>
+          <w:rFonts w:ascii="Consolas" w:eastAsia="Times New Roman" w:hAnsi="Consolas" w:cs="Courier New"/>
+          <w:color w:val="ABE338"/>
+          <w:sz w:val="27"/>
+          <w:szCs w:val="27"/>
+          <w:bdr w:val="none" w:sz="0" w:space="0" w:color="auto" w:frame="1"/>
+          <w:lang w:eastAsia="es-419"/>
+        </w:rPr>
+        <w:t>admin</w:t>
+      </w:r>
+      <w:proofErr w:type="spellEnd"/>
+      <w:r>
+        <w:rPr>
+          <w:rFonts w:ascii="Consolas" w:eastAsia="Times New Roman" w:hAnsi="Consolas" w:cs="Courier New"/>
+          <w:color w:val="ABE338"/>
+          <w:sz w:val="27"/>
+          <w:szCs w:val="27"/>
+          <w:bdr w:val="none" w:sz="0" w:space="0" w:color="auto" w:frame="1"/>
+          <w:lang w:eastAsia="es-419"/>
+        </w:rPr>
+        <w:t>'</w:t>
+      </w:r>
+      <w:r>
+        <w:rPr>
+          <w:rFonts w:ascii="Consolas" w:eastAsia="Times New Roman" w:hAnsi="Consolas" w:cs="Courier New"/>
+          <w:color w:val="FEFEFE"/>
+          <w:sz w:val="27"/>
+          <w:szCs w:val="27"/>
+          <w:bdr w:val="none" w:sz="0" w:space="0" w:color="auto" w:frame="1"/>
+          <w:lang w:eastAsia="es-419"/>
+        </w:rPr>
+        <w:t>);</w:t>
+      </w:r>
+    </w:p>
+    <w:p>
+      <w:pPr>
+        <w:pStyle w:val="Sinespaciado"/>
+      </w:pPr>
+    </w:p>
+    <w:p>
+      <w:pPr>
+        <w:pStyle w:val="Sinespaciado"/>
+      </w:pPr>
+      <w:r>
+        <w:t>Importamos el esquema remoto de tablas en el esquema de la base de datos local:</w:t>
+      </w:r>
+    </w:p>
+    <w:p>
+      <w:pPr>
+        <w:shd w:val="clear" w:color="auto" w:fill="2B2B2B"/>
+        <w:tabs>
+          <w:tab w:val="left" w:pos="916"/>
+          <w:tab w:val="left" w:pos="1832"/>
+          <w:tab w:val="left" w:pos="2748"/>
+          <w:tab w:val="left" w:pos="3664"/>
+          <w:tab w:val="left" w:pos="4580"/>
+          <w:tab w:val="left" w:pos="5496"/>
+          <w:tab w:val="left" w:pos="6412"/>
+          <w:tab w:val="left" w:pos="7328"/>
+          <w:tab w:val="left" w:pos="8244"/>
+          <w:tab w:val="left" w:pos="9160"/>
+          <w:tab w:val="left" w:pos="10076"/>
+          <w:tab w:val="left" w:pos="10992"/>
+          <w:tab w:val="left" w:pos="11908"/>
+          <w:tab w:val="left" w:pos="12824"/>
+          <w:tab w:val="left" w:pos="13740"/>
+          <w:tab w:val="left" w:pos="14656"/>
+        </w:tabs>
+        <w:spacing w:before="120" w:after="120" w:line="240" w:lineRule="auto"/>
+        <w:rPr>
+          <w:rFonts w:ascii="Consolas" w:eastAsia="Times New Roman" w:hAnsi="Consolas" w:cs="Courier New"/>
+          <w:color w:val="F8F8F2"/>
+          <w:sz w:val="27"/>
+          <w:szCs w:val="27"/>
+          <w:bdr w:val="none" w:sz="0" w:space="0" w:color="auto" w:frame="1"/>
+          <w:lang w:eastAsia="es-419"/>
+        </w:rPr>
+      </w:pPr>
+      <w:r>
+        <w:rPr>
+          <w:rFonts w:ascii="Consolas" w:eastAsia="Times New Roman" w:hAnsi="Consolas" w:cs="Courier New"/>
+          <w:color w:val="00E0E0"/>
+          <w:sz w:val="27"/>
+          <w:szCs w:val="27"/>
+          <w:bdr w:val="none" w:sz="0" w:space="0" w:color="auto" w:frame="1"/>
+          <w:lang w:eastAsia="es-419"/>
+        </w:rPr>
+        <w:t>IMPORT</w:t>
+      </w:r>
+      <w:r>
+        <w:rPr>
+          <w:rFonts w:ascii="Consolas" w:eastAsia="Times New Roman" w:hAnsi="Consolas" w:cs="Courier New"/>
+          <w:color w:val="F8F8F2"/>
+          <w:sz w:val="27"/>
+          <w:szCs w:val="27"/>
+          <w:bdr w:val="none" w:sz="0" w:space="0" w:color="auto" w:frame="1"/>
+          <w:lang w:eastAsia="es-419"/>
+        </w:rPr>
+        <w:t xml:space="preserve"> </w:t>
+      </w:r>
+      <w:r>
+        <w:rPr>
+          <w:rFonts w:ascii="Consolas" w:eastAsia="Times New Roman" w:hAnsi="Consolas" w:cs="Courier New"/>
+          <w:color w:val="00E0E0"/>
+          <w:sz w:val="27"/>
+          <w:szCs w:val="27"/>
+          <w:bdr w:val="none" w:sz="0" w:space="0" w:color="auto" w:frame="1"/>
+          <w:lang w:eastAsia="es-419"/>
+        </w:rPr>
+        <w:t>FOREIGN</w:t>
+      </w:r>
+      <w:r>
+        <w:rPr>
+          <w:rFonts w:ascii="Consolas" w:eastAsia="Times New Roman" w:hAnsi="Consolas" w:cs="Courier New"/>
+          <w:color w:val="F8F8F2"/>
+          <w:sz w:val="27"/>
+          <w:szCs w:val="27"/>
+          <w:bdr w:val="none" w:sz="0" w:space="0" w:color="auto" w:frame="1"/>
+          <w:lang w:eastAsia="es-419"/>
+        </w:rPr>
+        <w:t xml:space="preserve"> </w:t>
+      </w:r>
+      <w:r>
+        <w:rPr>
+          <w:rFonts w:ascii="Consolas" w:eastAsia="Times New Roman" w:hAnsi="Consolas" w:cs="Courier New"/>
+          <w:color w:val="00E0E0"/>
+          <w:sz w:val="27"/>
+          <w:szCs w:val="27"/>
+          <w:bdr w:val="none" w:sz="0" w:space="0" w:color="auto" w:frame="1"/>
+          <w:lang w:eastAsia="es-419"/>
+        </w:rPr>
+        <w:t>SCHEMA</w:t>
+      </w:r>
+      <w:r>
+        <w:rPr>
+          <w:rFonts w:ascii="Consolas" w:eastAsia="Times New Roman" w:hAnsi="Consolas" w:cs="Courier New"/>
+          <w:color w:val="F8F8F2"/>
+          <w:sz w:val="27"/>
+          <w:szCs w:val="27"/>
+          <w:bdr w:val="none" w:sz="0" w:space="0" w:color="auto" w:frame="1"/>
+          <w:lang w:eastAsia="es-419"/>
+        </w:rPr>
+        <w:t xml:space="preserve"> </w:t>
+      </w:r>
+      <w:proofErr w:type="spellStart"/>
+      <w:r>
+        <w:rPr>
+          <w:rFonts w:ascii="Consolas" w:eastAsia="Times New Roman" w:hAnsi="Consolas" w:cs="Courier New"/>
+          <w:color w:val="F8F8F2"/>
+          <w:sz w:val="27"/>
+          <w:szCs w:val="27"/>
+          <w:bdr w:val="none" w:sz="0" w:space="0" w:color="auto" w:frame="1"/>
+          <w:lang w:eastAsia="es-419"/>
+        </w:rPr>
+        <w:t>esquema_remoto</w:t>
+      </w:r>
+      <w:proofErr w:type="spellEnd"/>
+      <w:r>
+        <w:rPr>
+          <w:rFonts w:ascii="Consolas" w:eastAsia="Times New Roman" w:hAnsi="Consolas" w:cs="Courier New"/>
+          <w:color w:val="F8F8F2"/>
+          <w:sz w:val="27"/>
+          <w:szCs w:val="27"/>
+          <w:bdr w:val="none" w:sz="0" w:space="0" w:color="auto" w:frame="1"/>
+          <w:lang w:eastAsia="es-419"/>
+        </w:rPr>
+        <w:t xml:space="preserve"> </w:t>
+      </w:r>
+    </w:p>
+    <w:p>
+      <w:pPr>
+        <w:shd w:val="clear" w:color="auto" w:fill="2B2B2B"/>
+        <w:tabs>
+          <w:tab w:val="left" w:pos="916"/>
+          <w:tab w:val="left" w:pos="1832"/>
+          <w:tab w:val="left" w:pos="2748"/>
+          <w:tab w:val="left" w:pos="3664"/>
+          <w:tab w:val="left" w:pos="4580"/>
+          <w:tab w:val="left" w:pos="5496"/>
+          <w:tab w:val="left" w:pos="6412"/>
+          <w:tab w:val="left" w:pos="7328"/>
+          <w:tab w:val="left" w:pos="8244"/>
+          <w:tab w:val="left" w:pos="9160"/>
+          <w:tab w:val="left" w:pos="10076"/>
+          <w:tab w:val="left" w:pos="10992"/>
+          <w:tab w:val="left" w:pos="11908"/>
+          <w:tab w:val="left" w:pos="12824"/>
+          <w:tab w:val="left" w:pos="13740"/>
+          <w:tab w:val="left" w:pos="14656"/>
+        </w:tabs>
+        <w:spacing w:before="120" w:after="120" w:line="240" w:lineRule="auto"/>
+        <w:rPr>
+          <w:rFonts w:ascii="Consolas" w:eastAsia="Times New Roman" w:hAnsi="Consolas" w:cs="Courier New"/>
+          <w:color w:val="F8F8F2"/>
+          <w:sz w:val="27"/>
+          <w:szCs w:val="27"/>
+          <w:lang w:eastAsia="es-419"/>
+        </w:rPr>
+      </w:pPr>
+      <w:r>
+        <w:rPr>
+          <w:rFonts w:ascii="Consolas" w:eastAsia="Times New Roman" w:hAnsi="Consolas" w:cs="Courier New"/>
+          <w:color w:val="00E0E0"/>
+          <w:sz w:val="27"/>
+          <w:szCs w:val="27"/>
+          <w:bdr w:val="none" w:sz="0" w:space="0" w:color="auto" w:frame="1"/>
+          <w:lang w:eastAsia="es-419"/>
+        </w:rPr>
+        <w:t>FROM</w:t>
+      </w:r>
+      <w:r>
+        <w:rPr>
+          <w:rFonts w:ascii="Consolas" w:eastAsia="Times New Roman" w:hAnsi="Consolas" w:cs="Courier New"/>
+          <w:color w:val="F8F8F2"/>
+          <w:sz w:val="27"/>
+          <w:szCs w:val="27"/>
+          <w:bdr w:val="none" w:sz="0" w:space="0" w:color="auto" w:frame="1"/>
+          <w:lang w:eastAsia="es-419"/>
+        </w:rPr>
+        <w:t xml:space="preserve"> SERVER </w:t>
+      </w:r>
+      <w:proofErr w:type="spellStart"/>
+      <w:r>
+        <w:rPr>
+          <w:rFonts w:ascii="Consolas" w:eastAsia="Times New Roman" w:hAnsi="Consolas" w:cs="Courier New"/>
+          <w:color w:val="F8F8F2"/>
+          <w:sz w:val="27"/>
+          <w:szCs w:val="27"/>
+          <w:bdr w:val="none" w:sz="0" w:space="0" w:color="auto" w:frame="1"/>
+          <w:lang w:eastAsia="es-419"/>
+        </w:rPr>
+        <w:t>servidor_bd_remota</w:t>
+      </w:r>
+      <w:proofErr w:type="spellEnd"/>
+      <w:r>
+        <w:rPr>
+          <w:rFonts w:ascii="Consolas" w:eastAsia="Times New Roman" w:hAnsi="Consolas" w:cs="Courier New"/>
+          <w:color w:val="F8F8F2"/>
+          <w:sz w:val="27"/>
+          <w:szCs w:val="27"/>
+          <w:bdr w:val="none" w:sz="0" w:space="0" w:color="auto" w:frame="1"/>
+          <w:lang w:eastAsia="es-419"/>
+        </w:rPr>
+        <w:t xml:space="preserve"> </w:t>
+      </w:r>
+      <w:r>
+        <w:rPr>
+          <w:rFonts w:ascii="Consolas" w:eastAsia="Times New Roman" w:hAnsi="Consolas" w:cs="Courier New"/>
+          <w:color w:val="00E0E0"/>
+          <w:sz w:val="27"/>
+          <w:szCs w:val="27"/>
+          <w:bdr w:val="none" w:sz="0" w:space="0" w:color="auto" w:frame="1"/>
+          <w:lang w:eastAsia="es-419"/>
+        </w:rPr>
+        <w:t>INTO</w:t>
+      </w:r>
+      <w:r>
+        <w:rPr>
+          <w:rFonts w:ascii="Consolas" w:eastAsia="Times New Roman" w:hAnsi="Consolas" w:cs="Courier New"/>
+          <w:color w:val="F8F8F2"/>
+          <w:sz w:val="27"/>
+          <w:szCs w:val="27"/>
+          <w:bdr w:val="none" w:sz="0" w:space="0" w:color="auto" w:frame="1"/>
+          <w:lang w:eastAsia="es-419"/>
+        </w:rPr>
+        <w:t xml:space="preserve"> </w:t>
+      </w:r>
+      <w:proofErr w:type="spellStart"/>
+      <w:r>
+        <w:rPr>
+          <w:rFonts w:ascii="Consolas" w:eastAsia="Times New Roman" w:hAnsi="Consolas" w:cs="Courier New"/>
+          <w:color w:val="F8F8F2"/>
+          <w:sz w:val="27"/>
+          <w:szCs w:val="27"/>
+          <w:bdr w:val="none" w:sz="0" w:space="0" w:color="auto" w:frame="1"/>
+          <w:lang w:eastAsia="es-419"/>
+        </w:rPr>
+        <w:t>esquema_destino</w:t>
+      </w:r>
+      <w:proofErr w:type="spellEnd"/>
+      <w:r>
+        <w:rPr>
+          <w:rFonts w:ascii="Consolas" w:eastAsia="Times New Roman" w:hAnsi="Consolas" w:cs="Courier New"/>
+          <w:color w:val="FEFEFE"/>
+          <w:sz w:val="27"/>
+          <w:szCs w:val="27"/>
+          <w:bdr w:val="none" w:sz="0" w:space="0" w:color="auto" w:frame="1"/>
+          <w:lang w:eastAsia="es-419"/>
+        </w:rPr>
+        <w:t>;</w:t>
+      </w:r>
+    </w:p>
+    <w:p>
+      <w:pPr>
+        <w:pStyle w:val="Sinespaciado"/>
+      </w:pPr>
+    </w:p>
+    <w:p>
+      <w:pPr>
+        <w:pStyle w:val="Sinespaciado"/>
+      </w:pPr>
+      <w:r>
+        <w:t>Finalmente,</w:t>
+      </w:r>
+      <w:r>
+        <w:t xml:space="preserve"> ya podemos consultar esta tabla externa como si estuviese en nuestra base de datos:</w:t>
+      </w:r>
+    </w:p>
+    <w:p>
+      <w:pPr>
+        <w:shd w:val="clear" w:color="auto" w:fill="2B2B2B"/>
+        <w:tabs>
+          <w:tab w:val="left" w:pos="916"/>
+          <w:tab w:val="left" w:pos="1832"/>
+          <w:tab w:val="left" w:pos="2748"/>
+          <w:tab w:val="left" w:pos="3664"/>
+          <w:tab w:val="left" w:pos="4580"/>
+          <w:tab w:val="left" w:pos="5496"/>
+          <w:tab w:val="left" w:pos="6412"/>
+          <w:tab w:val="left" w:pos="7328"/>
+          <w:tab w:val="left" w:pos="8244"/>
+          <w:tab w:val="left" w:pos="9160"/>
+          <w:tab w:val="left" w:pos="10076"/>
+          <w:tab w:val="left" w:pos="10992"/>
+          <w:tab w:val="left" w:pos="11908"/>
+          <w:tab w:val="left" w:pos="12824"/>
+          <w:tab w:val="left" w:pos="13740"/>
+          <w:tab w:val="left" w:pos="14656"/>
+        </w:tabs>
+        <w:spacing w:before="120" w:after="120" w:line="240" w:lineRule="auto"/>
+        <w:rPr>
+          <w:rFonts w:ascii="Consolas" w:eastAsia="Times New Roman" w:hAnsi="Consolas" w:cs="Courier New"/>
+          <w:color w:val="F8F8F2"/>
+          <w:sz w:val="27"/>
+          <w:szCs w:val="27"/>
+          <w:lang w:eastAsia="es-419"/>
+        </w:rPr>
+      </w:pPr>
+      <w:r>
+        <w:rPr>
+          <w:rFonts w:ascii="Consolas" w:eastAsia="Times New Roman" w:hAnsi="Consolas" w:cs="Courier New"/>
+          <w:color w:val="00E0E0"/>
+          <w:sz w:val="27"/>
+          <w:szCs w:val="27"/>
+          <w:bdr w:val="none" w:sz="0" w:space="0" w:color="auto" w:frame="1"/>
+          <w:lang w:eastAsia="es-419"/>
+        </w:rPr>
+        <w:t>SELECT</w:t>
+      </w:r>
+      <w:r>
+        <w:rPr>
+          <w:rFonts w:ascii="Consolas" w:eastAsia="Times New Roman" w:hAnsi="Consolas" w:cs="Courier New"/>
+          <w:color w:val="F8F8F2"/>
+          <w:sz w:val="27"/>
+          <w:szCs w:val="27"/>
+          <w:bdr w:val="none" w:sz="0" w:space="0" w:color="auto" w:frame="1"/>
+          <w:lang w:eastAsia="es-419"/>
+        </w:rPr>
+        <w:t xml:space="preserve"> </w:t>
+      </w:r>
+      <w:r>
+        <w:rPr>
+          <w:rFonts w:ascii="Consolas" w:eastAsia="Times New Roman" w:hAnsi="Consolas" w:cs="Courier New"/>
+          <w:color w:val="00E0E0"/>
+          <w:sz w:val="27"/>
+          <w:szCs w:val="27"/>
+          <w:bdr w:val="none" w:sz="0" w:space="0" w:color="auto" w:frame="1"/>
+          <w:lang w:eastAsia="es-419"/>
+        </w:rPr>
+        <w:t>*</w:t>
+      </w:r>
+      <w:r>
+        <w:rPr>
+          <w:rFonts w:ascii="Consolas" w:eastAsia="Times New Roman" w:hAnsi="Consolas" w:cs="Courier New"/>
+          <w:color w:val="F8F8F2"/>
+          <w:sz w:val="27"/>
+          <w:szCs w:val="27"/>
+          <w:bdr w:val="none" w:sz="0" w:space="0" w:color="auto" w:frame="1"/>
+          <w:lang w:eastAsia="es-419"/>
+        </w:rPr>
+        <w:t xml:space="preserve"> </w:t>
+      </w:r>
+      <w:r>
+        <w:rPr>
+          <w:rFonts w:ascii="Consolas" w:eastAsia="Times New Roman" w:hAnsi="Consolas" w:cs="Courier New"/>
+          <w:color w:val="00E0E0"/>
+          <w:sz w:val="27"/>
+          <w:szCs w:val="27"/>
+          <w:bdr w:val="none" w:sz="0" w:space="0" w:color="auto" w:frame="1"/>
+          <w:lang w:eastAsia="es-419"/>
+        </w:rPr>
+        <w:t>FROM</w:t>
+      </w:r>
+      <w:r>
+        <w:rPr>
+          <w:rFonts w:ascii="Consolas" w:eastAsia="Times New Roman" w:hAnsi="Consolas" w:cs="Courier New"/>
+          <w:color w:val="F8F8F2"/>
+          <w:sz w:val="27"/>
+          <w:szCs w:val="27"/>
+          <w:bdr w:val="none" w:sz="0" w:space="0" w:color="auto" w:frame="1"/>
+          <w:lang w:eastAsia="es-419"/>
+        </w:rPr>
+        <w:t xml:space="preserve"> </w:t>
+      </w:r>
+      <w:proofErr w:type="spellStart"/>
+      <w:r>
+        <w:rPr>
+          <w:rFonts w:ascii="Consolas" w:eastAsia="Times New Roman" w:hAnsi="Consolas" w:cs="Courier New"/>
+          <w:color w:val="F8F8F2"/>
+          <w:sz w:val="27"/>
+          <w:szCs w:val="27"/>
+          <w:bdr w:val="none" w:sz="0" w:space="0" w:color="auto" w:frame="1"/>
+          <w:lang w:eastAsia="es-419"/>
+        </w:rPr>
+        <w:t>tabla_foranea</w:t>
+      </w:r>
+      <w:proofErr w:type="spellEnd"/>
+      <w:r>
+        <w:rPr>
+          <w:rFonts w:ascii="Consolas" w:eastAsia="Times New Roman" w:hAnsi="Consolas" w:cs="Courier New"/>
+          <w:color w:val="FEFEFE"/>
+          <w:sz w:val="27"/>
+          <w:szCs w:val="27"/>
+          <w:bdr w:val="none" w:sz="0" w:space="0" w:color="auto" w:frame="1"/>
+          <w:lang w:eastAsia="es-419"/>
+        </w:rPr>
+        <w:t>;</w:t>
+      </w:r>
+    </w:p>
+    <w:p>
+      <w:pPr>
+        <w:pStyle w:val="Sinespaciado"/>
+      </w:pPr>
+      <w:r>
+        <w:t>Si quieres un ejemplo sencillo con el que poder practicar </w:t>
+      </w:r>
+      <w:hyperlink r:id="rId6" w:history="1">
+        <w:r>
+          <w:t>aquí tienes el código</w:t>
+        </w:r>
+      </w:hyperlink>
+      <w:r>
+        <w:t> para acceder mediante FDW a la base de datos de </w:t>
+      </w:r>
+      <w:proofErr w:type="spellStart"/>
+      <w:r>
+        <w:t>RNAcentral</w:t>
+      </w:r>
+      <w:proofErr w:type="spellEnd"/>
+      <w:r>
+        <w:t>, una base de datos de acceso público de solo-lectura de secuencias de ácido ribonucleico (ARN).</w:t>
+      </w:r>
+    </w:p>
+    <w:p>
+      <w:pPr>
+        <w:pStyle w:val="Sinespaciado"/>
+      </w:pPr>
+      <w:r>
+        <w:t xml:space="preserve">Todo lo que hemos visto hasta ahora </w:t>
+      </w:r>
+      <w:proofErr w:type="spellStart"/>
+      <w:r>
+        <w:t>esta</w:t>
+      </w:r>
+      <w:proofErr w:type="spellEnd"/>
+      <w:r>
+        <w:t xml:space="preserve"> muy bien, pero sería muy interesante si pudiésemos utilizar estos contenedores de datos externos para acceder a </w:t>
+      </w:r>
+      <w:proofErr w:type="spellStart"/>
+      <w:r>
+        <w:t>geodatos</w:t>
+      </w:r>
+      <w:proofErr w:type="spellEnd"/>
+      <w:r>
+        <w:t>.</w:t>
       </w:r>
     </w:p>
     <w:p>
@@ -2223,6 +4260,119 @@
 <file path=word/numbering.xml><?xml version="1.0" encoding="utf-8"?>
 <w:numbering xmlns:wpc="http://schemas.microsoft.com/office/word/2010/wordprocessingCanvas" xmlns:cx="http://schemas.microsoft.com/office/drawing/2014/chartex" xmlns:cx1="http://schemas.microsoft.com/office/drawing/2015/9/8/chartex" xmlns:cx2="http://schemas.microsoft.com/office/drawing/2015/10/21/chartex" xmlns:cx3="http://schemas.microsoft.com/office/drawing/2016/5/9/chartex" xmlns:cx4="http://schemas.microsoft.com/office/drawing/2016/5/10/chartex" xmlns:cx5="http://schemas.microsoft.com/office/drawing/2016/5/11/chartex" xmlns:cx6="http://schemas.microsoft.com/office/drawing/2016/5/12/chartex" xmlns:cx7="http://schemas.microsoft.com/office/drawing/2016/5/13/chartex" xmlns:cx8="http://schemas.microsoft.com/office/drawing/2016/5/14/chartex" xmlns:mc="http://schemas.openxmlformats.org/markup-compatibility/2006" xmlns:aink="http://schemas.microsoft.com/office/drawing/2016/ink" xmlns:am3d="http://schemas.microsoft.com/office/drawing/2017/model3d" xmlns:o="urn:schemas-microsoft-com:office:office" xmlns:r="http://schemas.openxmlformats.org/officeDocument/2006/relationships" xmlns:m="http://schemas.openxmlformats.org/officeDocument/2006/math" xmlns:v="urn:schemas-microsoft-com:vml" xmlns:wp14="http://schemas.microsoft.com/office/word/2010/wordprocessingDrawing" xmlns:wp="http://schemas.openxmlformats.org/drawingml/2006/wordprocessingDrawing" xmlns:w10="urn:schemas-microsoft-com:office:word" xmlns:w="http://schemas.openxmlformats.org/wordprocessingml/2006/main" xmlns:w14="http://schemas.microsoft.com/office/word/2010/wordml" xmlns:w15="http://schemas.microsoft.com/office/word/2012/wordml" xmlns:w16cex="http://schemas.microsoft.com/office/word/2018/wordml/cex" xmlns:w16cid="http://schemas.microsoft.com/office/word/2016/wordml/cid" xmlns:w16="http://schemas.microsoft.com/office/word/2018/wordml" xmlns:w16sdtdh="http://schemas.microsoft.com/office/word/2020/wordml/sdtdatahash" xmlns:w16se="http://schemas.microsoft.com/office/word/2015/wordml/symex" xmlns:wpg="http://schemas.microsoft.com/office/word/2010/wordprocessingGroup" xmlns:wpi="http://schemas.microsoft.com/office/word/2010/wordprocessingInk" xmlns:wne="http://schemas.microsoft.com/office/word/2006/wordml" xmlns:wps="http://schemas.microsoft.com/office/word/2010/wordprocessingShape" mc:Ignorable="w14 w15 w16se w16cid w16 w16cex w16sdtdh wp14">
   <w:abstractNum w:abstractNumId="0" w15:restartNumberingAfterBreak="0">
+    <w:nsid w:val="00597FF7"/>
+    <w:multiLevelType w:val="multilevel"/>
+    <w:tmpl w:val="FC7E2A46"/>
+    <w:lvl w:ilvl="0">
+      <w:start w:val="2"/>
+      <w:numFmt w:val="decimal"/>
+      <w:lvlText w:val="%1."/>
+      <w:lvlJc w:val="left"/>
+      <w:pPr>
+        <w:tabs>
+          <w:tab w:val="num" w:pos="720"/>
+        </w:tabs>
+        <w:ind w:left="720" w:hanging="360"/>
+      </w:pPr>
+    </w:lvl>
+    <w:lvl w:ilvl="1" w:tentative="1">
+      <w:start w:val="1"/>
+      <w:numFmt w:val="decimal"/>
+      <w:lvlText w:val="%2."/>
+      <w:lvlJc w:val="left"/>
+      <w:pPr>
+        <w:tabs>
+          <w:tab w:val="num" w:pos="1440"/>
+        </w:tabs>
+        <w:ind w:left="1440" w:hanging="360"/>
+      </w:pPr>
+    </w:lvl>
+    <w:lvl w:ilvl="2" w:tentative="1">
+      <w:start w:val="1"/>
+      <w:numFmt w:val="decimal"/>
+      <w:lvlText w:val="%3."/>
+      <w:lvlJc w:val="left"/>
+      <w:pPr>
+        <w:tabs>
+          <w:tab w:val="num" w:pos="2160"/>
+        </w:tabs>
+        <w:ind w:left="2160" w:hanging="360"/>
+      </w:pPr>
+    </w:lvl>
+    <w:lvl w:ilvl="3" w:tentative="1">
+      <w:start w:val="1"/>
+      <w:numFmt w:val="decimal"/>
+      <w:lvlText w:val="%4."/>
+      <w:lvlJc w:val="left"/>
+      <w:pPr>
+        <w:tabs>
+          <w:tab w:val="num" w:pos="2880"/>
+        </w:tabs>
+        <w:ind w:left="2880" w:hanging="360"/>
+      </w:pPr>
+    </w:lvl>
+    <w:lvl w:ilvl="4" w:tentative="1">
+      <w:start w:val="1"/>
+      <w:numFmt w:val="decimal"/>
+      <w:lvlText w:val="%5."/>
+      <w:lvlJc w:val="left"/>
+      <w:pPr>
+        <w:tabs>
+          <w:tab w:val="num" w:pos="3600"/>
+        </w:tabs>
+        <w:ind w:left="3600" w:hanging="360"/>
+      </w:pPr>
+    </w:lvl>
+    <w:lvl w:ilvl="5" w:tentative="1">
+      <w:start w:val="1"/>
+      <w:numFmt w:val="decimal"/>
+      <w:lvlText w:val="%6."/>
+      <w:lvlJc w:val="left"/>
+      <w:pPr>
+        <w:tabs>
+          <w:tab w:val="num" w:pos="4320"/>
+        </w:tabs>
+        <w:ind w:left="4320" w:hanging="360"/>
+      </w:pPr>
+    </w:lvl>
+    <w:lvl w:ilvl="6" w:tentative="1">
+      <w:start w:val="1"/>
+      <w:numFmt w:val="decimal"/>
+      <w:lvlText w:val="%7."/>
+      <w:lvlJc w:val="left"/>
+      <w:pPr>
+        <w:tabs>
+          <w:tab w:val="num" w:pos="5040"/>
+        </w:tabs>
+        <w:ind w:left="5040" w:hanging="360"/>
+      </w:pPr>
+    </w:lvl>
+    <w:lvl w:ilvl="7" w:tentative="1">
+      <w:start w:val="1"/>
+      <w:numFmt w:val="decimal"/>
+      <w:lvlText w:val="%8."/>
+      <w:lvlJc w:val="left"/>
+      <w:pPr>
+        <w:tabs>
+          <w:tab w:val="num" w:pos="5760"/>
+        </w:tabs>
+        <w:ind w:left="5760" w:hanging="360"/>
+      </w:pPr>
+    </w:lvl>
+    <w:lvl w:ilvl="8" w:tentative="1">
+      <w:start w:val="1"/>
+      <w:numFmt w:val="decimal"/>
+      <w:lvlText w:val="%9."/>
+      <w:lvlJc w:val="left"/>
+      <w:pPr>
+        <w:tabs>
+          <w:tab w:val="num" w:pos="6480"/>
+        </w:tabs>
+        <w:ind w:left="6480" w:hanging="360"/>
+      </w:pPr>
+    </w:lvl>
+  </w:abstractNum>
+  <w:abstractNum w:abstractNumId="1" w15:restartNumberingAfterBreak="0">
     <w:nsid w:val="03BB43AE"/>
     <w:multiLevelType w:val="hybridMultilevel"/>
     <w:tmpl w:val="F46EAA9A"/>
@@ -2334,7 +4484,233 @@
       </w:rPr>
     </w:lvl>
   </w:abstractNum>
-  <w:abstractNum w:abstractNumId="1" w15:restartNumberingAfterBreak="0">
+  <w:abstractNum w:abstractNumId="2" w15:restartNumberingAfterBreak="0">
+    <w:nsid w:val="115D6012"/>
+    <w:multiLevelType w:val="multilevel"/>
+    <w:tmpl w:val="B4EAE224"/>
+    <w:lvl w:ilvl="0">
+      <w:start w:val="3"/>
+      <w:numFmt w:val="decimal"/>
+      <w:lvlText w:val="%1."/>
+      <w:lvlJc w:val="left"/>
+      <w:pPr>
+        <w:tabs>
+          <w:tab w:val="num" w:pos="720"/>
+        </w:tabs>
+        <w:ind w:left="720" w:hanging="360"/>
+      </w:pPr>
+    </w:lvl>
+    <w:lvl w:ilvl="1" w:tentative="1">
+      <w:start w:val="1"/>
+      <w:numFmt w:val="decimal"/>
+      <w:lvlText w:val="%2."/>
+      <w:lvlJc w:val="left"/>
+      <w:pPr>
+        <w:tabs>
+          <w:tab w:val="num" w:pos="1440"/>
+        </w:tabs>
+        <w:ind w:left="1440" w:hanging="360"/>
+      </w:pPr>
+    </w:lvl>
+    <w:lvl w:ilvl="2" w:tentative="1">
+      <w:start w:val="1"/>
+      <w:numFmt w:val="decimal"/>
+      <w:lvlText w:val="%3."/>
+      <w:lvlJc w:val="left"/>
+      <w:pPr>
+        <w:tabs>
+          <w:tab w:val="num" w:pos="2160"/>
+        </w:tabs>
+        <w:ind w:left="2160" w:hanging="360"/>
+      </w:pPr>
+    </w:lvl>
+    <w:lvl w:ilvl="3" w:tentative="1">
+      <w:start w:val="1"/>
+      <w:numFmt w:val="decimal"/>
+      <w:lvlText w:val="%4."/>
+      <w:lvlJc w:val="left"/>
+      <w:pPr>
+        <w:tabs>
+          <w:tab w:val="num" w:pos="2880"/>
+        </w:tabs>
+        <w:ind w:left="2880" w:hanging="360"/>
+      </w:pPr>
+    </w:lvl>
+    <w:lvl w:ilvl="4" w:tentative="1">
+      <w:start w:val="1"/>
+      <w:numFmt w:val="decimal"/>
+      <w:lvlText w:val="%5."/>
+      <w:lvlJc w:val="left"/>
+      <w:pPr>
+        <w:tabs>
+          <w:tab w:val="num" w:pos="3600"/>
+        </w:tabs>
+        <w:ind w:left="3600" w:hanging="360"/>
+      </w:pPr>
+    </w:lvl>
+    <w:lvl w:ilvl="5" w:tentative="1">
+      <w:start w:val="1"/>
+      <w:numFmt w:val="decimal"/>
+      <w:lvlText w:val="%6."/>
+      <w:lvlJc w:val="left"/>
+      <w:pPr>
+        <w:tabs>
+          <w:tab w:val="num" w:pos="4320"/>
+        </w:tabs>
+        <w:ind w:left="4320" w:hanging="360"/>
+      </w:pPr>
+    </w:lvl>
+    <w:lvl w:ilvl="6" w:tentative="1">
+      <w:start w:val="1"/>
+      <w:numFmt w:val="decimal"/>
+      <w:lvlText w:val="%7."/>
+      <w:lvlJc w:val="left"/>
+      <w:pPr>
+        <w:tabs>
+          <w:tab w:val="num" w:pos="5040"/>
+        </w:tabs>
+        <w:ind w:left="5040" w:hanging="360"/>
+      </w:pPr>
+    </w:lvl>
+    <w:lvl w:ilvl="7" w:tentative="1">
+      <w:start w:val="1"/>
+      <w:numFmt w:val="decimal"/>
+      <w:lvlText w:val="%8."/>
+      <w:lvlJc w:val="left"/>
+      <w:pPr>
+        <w:tabs>
+          <w:tab w:val="num" w:pos="5760"/>
+        </w:tabs>
+        <w:ind w:left="5760" w:hanging="360"/>
+      </w:pPr>
+    </w:lvl>
+    <w:lvl w:ilvl="8" w:tentative="1">
+      <w:start w:val="1"/>
+      <w:numFmt w:val="decimal"/>
+      <w:lvlText w:val="%9."/>
+      <w:lvlJc w:val="left"/>
+      <w:pPr>
+        <w:tabs>
+          <w:tab w:val="num" w:pos="6480"/>
+        </w:tabs>
+        <w:ind w:left="6480" w:hanging="360"/>
+      </w:pPr>
+    </w:lvl>
+  </w:abstractNum>
+  <w:abstractNum w:abstractNumId="3" w15:restartNumberingAfterBreak="0">
+    <w:nsid w:val="13E72C51"/>
+    <w:multiLevelType w:val="multilevel"/>
+    <w:tmpl w:val="CEA8AA2E"/>
+    <w:lvl w:ilvl="0">
+      <w:start w:val="5"/>
+      <w:numFmt w:val="decimal"/>
+      <w:lvlText w:val="%1."/>
+      <w:lvlJc w:val="left"/>
+      <w:pPr>
+        <w:tabs>
+          <w:tab w:val="num" w:pos="720"/>
+        </w:tabs>
+        <w:ind w:left="720" w:hanging="360"/>
+      </w:pPr>
+    </w:lvl>
+    <w:lvl w:ilvl="1" w:tentative="1">
+      <w:start w:val="1"/>
+      <w:numFmt w:val="decimal"/>
+      <w:lvlText w:val="%2."/>
+      <w:lvlJc w:val="left"/>
+      <w:pPr>
+        <w:tabs>
+          <w:tab w:val="num" w:pos="1440"/>
+        </w:tabs>
+        <w:ind w:left="1440" w:hanging="360"/>
+      </w:pPr>
+    </w:lvl>
+    <w:lvl w:ilvl="2" w:tentative="1">
+      <w:start w:val="1"/>
+      <w:numFmt w:val="decimal"/>
+      <w:lvlText w:val="%3."/>
+      <w:lvlJc w:val="left"/>
+      <w:pPr>
+        <w:tabs>
+          <w:tab w:val="num" w:pos="2160"/>
+        </w:tabs>
+        <w:ind w:left="2160" w:hanging="360"/>
+      </w:pPr>
+    </w:lvl>
+    <w:lvl w:ilvl="3" w:tentative="1">
+      <w:start w:val="1"/>
+      <w:numFmt w:val="decimal"/>
+      <w:lvlText w:val="%4."/>
+      <w:lvlJc w:val="left"/>
+      <w:pPr>
+        <w:tabs>
+          <w:tab w:val="num" w:pos="2880"/>
+        </w:tabs>
+        <w:ind w:left="2880" w:hanging="360"/>
+      </w:pPr>
+    </w:lvl>
+    <w:lvl w:ilvl="4" w:tentative="1">
+      <w:start w:val="1"/>
+      <w:numFmt w:val="decimal"/>
+      <w:lvlText w:val="%5."/>
+      <w:lvlJc w:val="left"/>
+      <w:pPr>
+        <w:tabs>
+          <w:tab w:val="num" w:pos="3600"/>
+        </w:tabs>
+        <w:ind w:left="3600" w:hanging="360"/>
+      </w:pPr>
+    </w:lvl>
+    <w:lvl w:ilvl="5" w:tentative="1">
+      <w:start w:val="1"/>
+      <w:numFmt w:val="decimal"/>
+      <w:lvlText w:val="%6."/>
+      <w:lvlJc w:val="left"/>
+      <w:pPr>
+        <w:tabs>
+          <w:tab w:val="num" w:pos="4320"/>
+        </w:tabs>
+        <w:ind w:left="4320" w:hanging="360"/>
+      </w:pPr>
+    </w:lvl>
+    <w:lvl w:ilvl="6" w:tentative="1">
+      <w:start w:val="1"/>
+      <w:numFmt w:val="decimal"/>
+      <w:lvlText w:val="%7."/>
+      <w:lvlJc w:val="left"/>
+      <w:pPr>
+        <w:tabs>
+          <w:tab w:val="num" w:pos="5040"/>
+        </w:tabs>
+        <w:ind w:left="5040" w:hanging="360"/>
+      </w:pPr>
+    </w:lvl>
+    <w:lvl w:ilvl="7" w:tentative="1">
+      <w:start w:val="1"/>
+      <w:numFmt w:val="decimal"/>
+      <w:lvlText w:val="%8."/>
+      <w:lvlJc w:val="left"/>
+      <w:pPr>
+        <w:tabs>
+          <w:tab w:val="num" w:pos="5760"/>
+        </w:tabs>
+        <w:ind w:left="5760" w:hanging="360"/>
+      </w:pPr>
+    </w:lvl>
+    <w:lvl w:ilvl="8" w:tentative="1">
+      <w:start w:val="1"/>
+      <w:numFmt w:val="decimal"/>
+      <w:lvlText w:val="%9."/>
+      <w:lvlJc w:val="left"/>
+      <w:pPr>
+        <w:tabs>
+          <w:tab w:val="num" w:pos="6480"/>
+        </w:tabs>
+        <w:ind w:left="6480" w:hanging="360"/>
+      </w:pPr>
+    </w:lvl>
+  </w:abstractNum>
+  <w:abstractNum w:abstractNumId="4" w15:restartNumberingAfterBreak="0">
     <w:nsid w:val="147E5EAF"/>
     <w:multiLevelType w:val="hybridMultilevel"/>
     <w:tmpl w:val="2E9A16BA"/>
@@ -2446,7 +4822,120 @@
       </w:rPr>
     </w:lvl>
   </w:abstractNum>
-  <w:abstractNum w:abstractNumId="2" w15:restartNumberingAfterBreak="0">
+  <w:abstractNum w:abstractNumId="5" w15:restartNumberingAfterBreak="0">
+    <w:nsid w:val="17AE1F72"/>
+    <w:multiLevelType w:val="multilevel"/>
+    <w:tmpl w:val="0F26A9F8"/>
+    <w:lvl w:ilvl="0">
+      <w:start w:val="4"/>
+      <w:numFmt w:val="decimal"/>
+      <w:lvlText w:val="%1."/>
+      <w:lvlJc w:val="left"/>
+      <w:pPr>
+        <w:tabs>
+          <w:tab w:val="num" w:pos="720"/>
+        </w:tabs>
+        <w:ind w:left="720" w:hanging="360"/>
+      </w:pPr>
+    </w:lvl>
+    <w:lvl w:ilvl="1" w:tentative="1">
+      <w:start w:val="1"/>
+      <w:numFmt w:val="decimal"/>
+      <w:lvlText w:val="%2."/>
+      <w:lvlJc w:val="left"/>
+      <w:pPr>
+        <w:tabs>
+          <w:tab w:val="num" w:pos="1440"/>
+        </w:tabs>
+        <w:ind w:left="1440" w:hanging="360"/>
+      </w:pPr>
+    </w:lvl>
+    <w:lvl w:ilvl="2" w:tentative="1">
+      <w:start w:val="1"/>
+      <w:numFmt w:val="decimal"/>
+      <w:lvlText w:val="%3."/>
+      <w:lvlJc w:val="left"/>
+      <w:pPr>
+        <w:tabs>
+          <w:tab w:val="num" w:pos="2160"/>
+        </w:tabs>
+        <w:ind w:left="2160" w:hanging="360"/>
+      </w:pPr>
+    </w:lvl>
+    <w:lvl w:ilvl="3" w:tentative="1">
+      <w:start w:val="1"/>
+      <w:numFmt w:val="decimal"/>
+      <w:lvlText w:val="%4."/>
+      <w:lvlJc w:val="left"/>
+      <w:pPr>
+        <w:tabs>
+          <w:tab w:val="num" w:pos="2880"/>
+        </w:tabs>
+        <w:ind w:left="2880" w:hanging="360"/>
+      </w:pPr>
+    </w:lvl>
+    <w:lvl w:ilvl="4" w:tentative="1">
+      <w:start w:val="1"/>
+      <w:numFmt w:val="decimal"/>
+      <w:lvlText w:val="%5."/>
+      <w:lvlJc w:val="left"/>
+      <w:pPr>
+        <w:tabs>
+          <w:tab w:val="num" w:pos="3600"/>
+        </w:tabs>
+        <w:ind w:left="3600" w:hanging="360"/>
+      </w:pPr>
+    </w:lvl>
+    <w:lvl w:ilvl="5" w:tentative="1">
+      <w:start w:val="1"/>
+      <w:numFmt w:val="decimal"/>
+      <w:lvlText w:val="%6."/>
+      <w:lvlJc w:val="left"/>
+      <w:pPr>
+        <w:tabs>
+          <w:tab w:val="num" w:pos="4320"/>
+        </w:tabs>
+        <w:ind w:left="4320" w:hanging="360"/>
+      </w:pPr>
+    </w:lvl>
+    <w:lvl w:ilvl="6" w:tentative="1">
+      <w:start w:val="1"/>
+      <w:numFmt w:val="decimal"/>
+      <w:lvlText w:val="%7."/>
+      <w:lvlJc w:val="left"/>
+      <w:pPr>
+        <w:tabs>
+          <w:tab w:val="num" w:pos="5040"/>
+        </w:tabs>
+        <w:ind w:left="5040" w:hanging="360"/>
+      </w:pPr>
+    </w:lvl>
+    <w:lvl w:ilvl="7" w:tentative="1">
+      <w:start w:val="1"/>
+      <w:numFmt w:val="decimal"/>
+      <w:lvlText w:val="%8."/>
+      <w:lvlJc w:val="left"/>
+      <w:pPr>
+        <w:tabs>
+          <w:tab w:val="num" w:pos="5760"/>
+        </w:tabs>
+        <w:ind w:left="5760" w:hanging="360"/>
+      </w:pPr>
+    </w:lvl>
+    <w:lvl w:ilvl="8" w:tentative="1">
+      <w:start w:val="1"/>
+      <w:numFmt w:val="decimal"/>
+      <w:lvlText w:val="%9."/>
+      <w:lvlJc w:val="left"/>
+      <w:pPr>
+        <w:tabs>
+          <w:tab w:val="num" w:pos="6480"/>
+        </w:tabs>
+        <w:ind w:left="6480" w:hanging="360"/>
+      </w:pPr>
+    </w:lvl>
+  </w:abstractNum>
+  <w:abstractNum w:abstractNumId="6" w15:restartNumberingAfterBreak="0">
     <w:nsid w:val="1F065537"/>
     <w:multiLevelType w:val="hybridMultilevel"/>
     <w:tmpl w:val="A15A9C60"/>
@@ -2558,7 +5047,7 @@
       </w:rPr>
     </w:lvl>
   </w:abstractNum>
-  <w:abstractNum w:abstractNumId="3" w15:restartNumberingAfterBreak="0">
+  <w:abstractNum w:abstractNumId="7" w15:restartNumberingAfterBreak="0">
     <w:nsid w:val="291B2A8D"/>
     <w:multiLevelType w:val="hybridMultilevel"/>
     <w:tmpl w:val="9116600A"/>
@@ -2670,7 +5159,120 @@
       </w:rPr>
     </w:lvl>
   </w:abstractNum>
-  <w:abstractNum w:abstractNumId="4" w15:restartNumberingAfterBreak="0">
+  <w:abstractNum w:abstractNumId="8" w15:restartNumberingAfterBreak="0">
+    <w:nsid w:val="2A7E6F0C"/>
+    <w:multiLevelType w:val="multilevel"/>
+    <w:tmpl w:val="D92E4B54"/>
+    <w:lvl w:ilvl="0">
+      <w:start w:val="6"/>
+      <w:numFmt w:val="decimal"/>
+      <w:lvlText w:val="%1."/>
+      <w:lvlJc w:val="left"/>
+      <w:pPr>
+        <w:tabs>
+          <w:tab w:val="num" w:pos="720"/>
+        </w:tabs>
+        <w:ind w:left="720" w:hanging="360"/>
+      </w:pPr>
+    </w:lvl>
+    <w:lvl w:ilvl="1" w:tentative="1">
+      <w:start w:val="1"/>
+      <w:numFmt w:val="decimal"/>
+      <w:lvlText w:val="%2."/>
+      <w:lvlJc w:val="left"/>
+      <w:pPr>
+        <w:tabs>
+          <w:tab w:val="num" w:pos="1440"/>
+        </w:tabs>
+        <w:ind w:left="1440" w:hanging="360"/>
+      </w:pPr>
+    </w:lvl>
+    <w:lvl w:ilvl="2" w:tentative="1">
+      <w:start w:val="1"/>
+      <w:numFmt w:val="decimal"/>
+      <w:lvlText w:val="%3."/>
+      <w:lvlJc w:val="left"/>
+      <w:pPr>
+        <w:tabs>
+          <w:tab w:val="num" w:pos="2160"/>
+        </w:tabs>
+        <w:ind w:left="2160" w:hanging="360"/>
+      </w:pPr>
+    </w:lvl>
+    <w:lvl w:ilvl="3" w:tentative="1">
+      <w:start w:val="1"/>
+      <w:numFmt w:val="decimal"/>
+      <w:lvlText w:val="%4."/>
+      <w:lvlJc w:val="left"/>
+      <w:pPr>
+        <w:tabs>
+          <w:tab w:val="num" w:pos="2880"/>
+        </w:tabs>
+        <w:ind w:left="2880" w:hanging="360"/>
+      </w:pPr>
+    </w:lvl>
+    <w:lvl w:ilvl="4" w:tentative="1">
+      <w:start w:val="1"/>
+      <w:numFmt w:val="decimal"/>
+      <w:lvlText w:val="%5."/>
+      <w:lvlJc w:val="left"/>
+      <w:pPr>
+        <w:tabs>
+          <w:tab w:val="num" w:pos="3600"/>
+        </w:tabs>
+        <w:ind w:left="3600" w:hanging="360"/>
+      </w:pPr>
+    </w:lvl>
+    <w:lvl w:ilvl="5" w:tentative="1">
+      <w:start w:val="1"/>
+      <w:numFmt w:val="decimal"/>
+      <w:lvlText w:val="%6."/>
+      <w:lvlJc w:val="left"/>
+      <w:pPr>
+        <w:tabs>
+          <w:tab w:val="num" w:pos="4320"/>
+        </w:tabs>
+        <w:ind w:left="4320" w:hanging="360"/>
+      </w:pPr>
+    </w:lvl>
+    <w:lvl w:ilvl="6" w:tentative="1">
+      <w:start w:val="1"/>
+      <w:numFmt w:val="decimal"/>
+      <w:lvlText w:val="%7."/>
+      <w:lvlJc w:val="left"/>
+      <w:pPr>
+        <w:tabs>
+          <w:tab w:val="num" w:pos="5040"/>
+        </w:tabs>
+        <w:ind w:left="5040" w:hanging="360"/>
+      </w:pPr>
+    </w:lvl>
+    <w:lvl w:ilvl="7" w:tentative="1">
+      <w:start w:val="1"/>
+      <w:numFmt w:val="decimal"/>
+      <w:lvlText w:val="%8."/>
+      <w:lvlJc w:val="left"/>
+      <w:pPr>
+        <w:tabs>
+          <w:tab w:val="num" w:pos="5760"/>
+        </w:tabs>
+        <w:ind w:left="5760" w:hanging="360"/>
+      </w:pPr>
+    </w:lvl>
+    <w:lvl w:ilvl="8" w:tentative="1">
+      <w:start w:val="1"/>
+      <w:numFmt w:val="decimal"/>
+      <w:lvlText w:val="%9."/>
+      <w:lvlJc w:val="left"/>
+      <w:pPr>
+        <w:tabs>
+          <w:tab w:val="num" w:pos="6480"/>
+        </w:tabs>
+        <w:ind w:left="6480" w:hanging="360"/>
+      </w:pPr>
+    </w:lvl>
+  </w:abstractNum>
+  <w:abstractNum w:abstractNumId="9" w15:restartNumberingAfterBreak="0">
     <w:nsid w:val="2CEF7D02"/>
     <w:multiLevelType w:val="multilevel"/>
     <w:tmpl w:val="084A41CE"/>
@@ -2783,7 +5385,120 @@
       </w:pPr>
     </w:lvl>
   </w:abstractNum>
-  <w:abstractNum w:abstractNumId="5" w15:restartNumberingAfterBreak="0">
+  <w:abstractNum w:abstractNumId="10" w15:restartNumberingAfterBreak="0">
+    <w:nsid w:val="43B122E1"/>
+    <w:multiLevelType w:val="multilevel"/>
+    <w:tmpl w:val="76A61E70"/>
+    <w:lvl w:ilvl="0">
+      <w:start w:val="1"/>
+      <w:numFmt w:val="decimal"/>
+      <w:lvlText w:val="%1."/>
+      <w:lvlJc w:val="left"/>
+      <w:pPr>
+        <w:tabs>
+          <w:tab w:val="num" w:pos="720"/>
+        </w:tabs>
+        <w:ind w:left="720" w:hanging="360"/>
+      </w:pPr>
+    </w:lvl>
+    <w:lvl w:ilvl="1" w:tentative="1">
+      <w:start w:val="1"/>
+      <w:numFmt w:val="decimal"/>
+      <w:lvlText w:val="%2."/>
+      <w:lvlJc w:val="left"/>
+      <w:pPr>
+        <w:tabs>
+          <w:tab w:val="num" w:pos="1440"/>
+        </w:tabs>
+        <w:ind w:left="1440" w:hanging="360"/>
+      </w:pPr>
+    </w:lvl>
+    <w:lvl w:ilvl="2" w:tentative="1">
+      <w:start w:val="1"/>
+      <w:numFmt w:val="decimal"/>
+      <w:lvlText w:val="%3."/>
+      <w:lvlJc w:val="left"/>
+      <w:pPr>
+        <w:tabs>
+          <w:tab w:val="num" w:pos="2160"/>
+        </w:tabs>
+        <w:ind w:left="2160" w:hanging="360"/>
+      </w:pPr>
+    </w:lvl>
+    <w:lvl w:ilvl="3" w:tentative="1">
+      <w:start w:val="1"/>
+      <w:numFmt w:val="decimal"/>
+      <w:lvlText w:val="%4."/>
+      <w:lvlJc w:val="left"/>
+      <w:pPr>
+        <w:tabs>
+          <w:tab w:val="num" w:pos="2880"/>
+        </w:tabs>
+        <w:ind w:left="2880" w:hanging="360"/>
+      </w:pPr>
+    </w:lvl>
+    <w:lvl w:ilvl="4" w:tentative="1">
+      <w:start w:val="1"/>
+      <w:numFmt w:val="decimal"/>
+      <w:lvlText w:val="%5."/>
+      <w:lvlJc w:val="left"/>
+      <w:pPr>
+        <w:tabs>
+          <w:tab w:val="num" w:pos="3600"/>
+        </w:tabs>
+        <w:ind w:left="3600" w:hanging="360"/>
+      </w:pPr>
+    </w:lvl>
+    <w:lvl w:ilvl="5" w:tentative="1">
+      <w:start w:val="1"/>
+      <w:numFmt w:val="decimal"/>
+      <w:lvlText w:val="%6."/>
+      <w:lvlJc w:val="left"/>
+      <w:pPr>
+        <w:tabs>
+          <w:tab w:val="num" w:pos="4320"/>
+        </w:tabs>
+        <w:ind w:left="4320" w:hanging="360"/>
+      </w:pPr>
+    </w:lvl>
+    <w:lvl w:ilvl="6" w:tentative="1">
+      <w:start w:val="1"/>
+      <w:numFmt w:val="decimal"/>
+      <w:lvlText w:val="%7."/>
+      <w:lvlJc w:val="left"/>
+      <w:pPr>
+        <w:tabs>
+          <w:tab w:val="num" w:pos="5040"/>
+        </w:tabs>
+        <w:ind w:left="5040" w:hanging="360"/>
+      </w:pPr>
+    </w:lvl>
+    <w:lvl w:ilvl="7" w:tentative="1">
+      <w:start w:val="1"/>
+      <w:numFmt w:val="decimal"/>
+      <w:lvlText w:val="%8."/>
+      <w:lvlJc w:val="left"/>
+      <w:pPr>
+        <w:tabs>
+          <w:tab w:val="num" w:pos="5760"/>
+        </w:tabs>
+        <w:ind w:left="5760" w:hanging="360"/>
+      </w:pPr>
+    </w:lvl>
+    <w:lvl w:ilvl="8" w:tentative="1">
+      <w:start w:val="1"/>
+      <w:numFmt w:val="decimal"/>
+      <w:lvlText w:val="%9."/>
+      <w:lvlJc w:val="left"/>
+      <w:pPr>
+        <w:tabs>
+          <w:tab w:val="num" w:pos="6480"/>
+        </w:tabs>
+        <w:ind w:left="6480" w:hanging="360"/>
+      </w:pPr>
+    </w:lvl>
+  </w:abstractNum>
+  <w:abstractNum w:abstractNumId="11" w15:restartNumberingAfterBreak="0">
     <w:nsid w:val="5F080FE1"/>
     <w:multiLevelType w:val="hybridMultilevel"/>
     <w:tmpl w:val="8DDA6CF0"/>
@@ -2895,7 +5610,7 @@
       </w:rPr>
     </w:lvl>
   </w:abstractNum>
-  <w:abstractNum w:abstractNumId="6" w15:restartNumberingAfterBreak="0">
+  <w:abstractNum w:abstractNumId="12" w15:restartNumberingAfterBreak="0">
     <w:nsid w:val="61000D55"/>
     <w:multiLevelType w:val="multilevel"/>
     <w:tmpl w:val="3F1EAB72"/>
@@ -3044,7 +5759,7 @@
       </w:rPr>
     </w:lvl>
   </w:abstractNum>
-  <w:abstractNum w:abstractNumId="7" w15:restartNumberingAfterBreak="0">
+  <w:abstractNum w:abstractNumId="13" w15:restartNumberingAfterBreak="0">
     <w:nsid w:val="792A177F"/>
     <w:multiLevelType w:val="multilevel"/>
     <w:tmpl w:val="23D06C4A"/>
@@ -3158,28 +5873,81 @@
     </w:lvl>
   </w:abstractNum>
   <w:num w:numId="1">
+    <w:abstractNumId w:val="13"/>
+  </w:num>
+  <w:num w:numId="2">
+    <w:abstractNumId w:val="9"/>
+  </w:num>
+  <w:num w:numId="3">
+    <w:abstractNumId w:val="1"/>
+  </w:num>
+  <w:num w:numId="4">
+    <w:abstractNumId w:val="6"/>
+  </w:num>
+  <w:num w:numId="5">
+    <w:abstractNumId w:val="4"/>
+  </w:num>
+  <w:num w:numId="6">
+    <w:abstractNumId w:val="11"/>
+  </w:num>
+  <w:num w:numId="7">
     <w:abstractNumId w:val="7"/>
   </w:num>
-  <w:num w:numId="2">
-    <w:abstractNumId w:val="4"/>
+  <w:num w:numId="8">
+    <w:abstractNumId w:val="12"/>
   </w:num>
-  <w:num w:numId="3">
+  <w:num w:numId="9">
+    <w:abstractNumId w:val="10"/>
+  </w:num>
+  <w:num w:numId="10">
     <w:abstractNumId w:val="0"/>
+    <w:lvlOverride w:ilvl="0">
+      <w:lvl w:ilvl="0">
+        <w:numFmt w:val="decimal"/>
+        <w:lvlText w:val="%1."/>
+        <w:lvlJc w:val="left"/>
+      </w:lvl>
+    </w:lvlOverride>
   </w:num>
-  <w:num w:numId="4">
+  <w:num w:numId="11">
     <w:abstractNumId w:val="2"/>
+    <w:lvlOverride w:ilvl="0">
+      <w:lvl w:ilvl="0">
+        <w:numFmt w:val="decimal"/>
+        <w:lvlText w:val="%1."/>
+        <w:lvlJc w:val="left"/>
+      </w:lvl>
+    </w:lvlOverride>
   </w:num>
-  <w:num w:numId="5">
-    <w:abstractNumId w:val="1"/>
+  <w:num w:numId="12">
+    <w:abstractNumId w:val="5"/>
+    <w:lvlOverride w:ilvl="0">
+      <w:lvl w:ilvl="0">
+        <w:numFmt w:val="decimal"/>
+        <w:lvlText w:val="%1."/>
+        <w:lvlJc w:val="left"/>
+      </w:lvl>
+    </w:lvlOverride>
   </w:num>
-  <w:num w:numId="6">
-    <w:abstractNumId w:val="5"/>
+  <w:num w:numId="13">
+    <w:abstractNumId w:val="3"/>
+    <w:lvlOverride w:ilvl="0">
+      <w:lvl w:ilvl="0">
+        <w:numFmt w:val="decimal"/>
+        <w:lvlText w:val="%1."/>
+        <w:lvlJc w:val="left"/>
+      </w:lvl>
+    </w:lvlOverride>
   </w:num>
-  <w:num w:numId="7">
-    <w:abstractNumId w:val="3"/>
-  </w:num>
-  <w:num w:numId="8">
-    <w:abstractNumId w:val="6"/>
+  <w:num w:numId="14">
+    <w:abstractNumId w:val="8"/>
+    <w:lvlOverride w:ilvl="0">
+      <w:lvl w:ilvl="0">
+        <w:numFmt w:val="decimal"/>
+        <w:lvlText w:val="%1."/>
+        <w:lvlJc w:val="left"/>
+      </w:lvl>
+    </w:lvlOverride>
   </w:num>
 </w:numbering>
 </file>
@@ -3583,6 +6351,26 @@
     <w:name w:val="Normal"/>
     <w:qFormat/>
   </w:style>
+  <w:style w:type="paragraph" w:styleId="Ttulo2">
+    <w:name w:val="heading 2"/>
+    <w:basedOn w:val="Normal"/>
+    <w:link w:val="Ttulo2Car"/>
+    <w:uiPriority w:val="9"/>
+    <w:qFormat/>
+    <w:rsid w:val="00C43210"/>
+    <w:pPr>
+      <w:spacing w:before="100" w:beforeAutospacing="1" w:after="100" w:afterAutospacing="1" w:line="240" w:lineRule="auto"/>
+      <w:outlineLvl w:val="1"/>
+    </w:pPr>
+    <w:rPr>
+      <w:rFonts w:ascii="Times New Roman" w:eastAsia="Times New Roman" w:hAnsi="Times New Roman" w:cs="Times New Roman"/>
+      <w:b/>
+      <w:bCs/>
+      <w:sz w:val="36"/>
+      <w:szCs w:val="36"/>
+      <w:lang w:eastAsia="es-419"/>
+    </w:rPr>
+  </w:style>
   <w:style w:type="character" w:default="1" w:styleId="Fuentedeprrafopredeter">
     <w:name w:val="Default Paragraph Font"/>
     <w:uiPriority w:val="1"/>
@@ -3725,6 +6513,60 @@
       <w:rFonts w:ascii="Courier New" w:eastAsia="Times New Roman" w:hAnsi="Courier New" w:cs="Courier New"/>
       <w:sz w:val="20"/>
       <w:szCs w:val="20"/>
+    </w:rPr>
+  </w:style>
+  <w:style w:type="character" w:customStyle="1" w:styleId="Ttulo2Car">
+    <w:name w:val="Título 2 Car"/>
+    <w:basedOn w:val="Fuentedeprrafopredeter"/>
+    <w:link w:val="Ttulo2"/>
+    <w:uiPriority w:val="9"/>
+    <w:rsid w:val="00C43210"/>
+    <w:rPr>
+      <w:rFonts w:ascii="Times New Roman" w:eastAsia="Times New Roman" w:hAnsi="Times New Roman" w:cs="Times New Roman"/>
+      <w:b/>
+      <w:bCs/>
+      <w:sz w:val="36"/>
+      <w:szCs w:val="36"/>
+      <w:lang w:eastAsia="es-419"/>
+    </w:rPr>
+  </w:style>
+  <w:style w:type="character" w:styleId="Textoennegrita">
+    <w:name w:val="Strong"/>
+    <w:basedOn w:val="Fuentedeprrafopredeter"/>
+    <w:uiPriority w:val="22"/>
+    <w:qFormat/>
+    <w:rsid w:val="00C43210"/>
+    <w:rPr>
+      <w:b/>
+      <w:bCs/>
+    </w:rPr>
+  </w:style>
+  <w:style w:type="character" w:customStyle="1" w:styleId="token">
+    <w:name w:val="token"/>
+    <w:basedOn w:val="Fuentedeprrafopredeter"/>
+    <w:rsid w:val="00C43210"/>
+  </w:style>
+  <w:style w:type="character" w:styleId="nfasis">
+    <w:name w:val="Emphasis"/>
+    <w:basedOn w:val="Fuentedeprrafopredeter"/>
+    <w:uiPriority w:val="20"/>
+    <w:qFormat/>
+    <w:rsid w:val="00C43210"/>
+    <w:rPr>
+      <w:i/>
+      <w:iCs/>
+    </w:rPr>
+  </w:style>
+  <w:style w:type="character" w:styleId="Hipervnculo">
+    <w:name w:val="Hyperlink"/>
+    <w:basedOn w:val="Fuentedeprrafopredeter"/>
+    <w:uiPriority w:val="99"/>
+    <w:semiHidden/>
+    <w:unhideWhenUsed/>
+    <w:rsid w:val="00C43210"/>
+    <w:rPr>
+      <w:color w:val="0000FF"/>
+      <w:u w:val="single"/>
     </w:rPr>
   </w:style>
 </w:styles>

</xml_diff>